<commit_message>
feat: - updated grading table
</commit_message>
<xml_diff>
--- a/src/PozadavkyPGRF1_Task2_2025.docx
+++ b/src/PozadavkyPGRF1_Task2_2025.docx
@@ -345,6 +345,15 @@
                 <w:lang w:eastAsia="cs-CZ"/>
               </w:rPr>
             </w:pPr>
+            <w:r>
+              <w:rPr>
+                <w:rFonts w:ascii="Arial" w:eastAsia="Times New Roman" w:hAnsi="Arial" w:cs="Arial"/>
+                <w:sz w:val="20"/>
+                <w:szCs w:val="24"/>
+                <w:lang w:eastAsia="cs-CZ"/>
+              </w:rPr>
+              <w:t>100</w:t>
+            </w:r>
           </w:p>
         </w:tc>
         <w:tc>
@@ -455,6 +464,15 @@
                 <w:lang w:eastAsia="cs-CZ"/>
               </w:rPr>
             </w:pPr>
+            <w:r>
+              <w:rPr>
+                <w:rFonts w:ascii="Arial" w:eastAsia="Times New Roman" w:hAnsi="Arial" w:cs="Arial"/>
+                <w:sz w:val="20"/>
+                <w:szCs w:val="24"/>
+                <w:lang w:eastAsia="cs-CZ"/>
+              </w:rPr>
+              <w:t>100</w:t>
+            </w:r>
           </w:p>
         </w:tc>
         <w:tc>
@@ -501,7 +519,6 @@
         </w:trPr>
         <w:tc>
           <w:tcPr>
-            <w:cnfStyle w:val="001000000000" w:firstRow="0" w:lastRow="0" w:firstColumn="1" w:lastColumn="0" w:oddVBand="0" w:evenVBand="0" w:oddHBand="0" w:evenHBand="0" w:firstRowFirstColumn="0" w:firstRowLastColumn="0" w:lastRowFirstColumn="0" w:lastRowLastColumn="0"/>
             <w:tcW w:w="1980" w:type="dxa"/>
             <w:vMerge/>
             <w:shd w:val="clear" w:color="auto" w:fill="FFFFFF" w:themeFill="background1"/>
@@ -510,6 +527,7 @@
           </w:tcPr>
           <w:p>
             <w:pPr>
+              <w:cnfStyle w:val="001000000000" w:firstRow="0" w:lastRow="0" w:firstColumn="1" w:lastColumn="0" w:oddVBand="0" w:evenVBand="0" w:oddHBand="0" w:evenHBand="0" w:firstRowFirstColumn="0" w:firstRowLastColumn="0" w:lastRowFirstColumn="0" w:lastRowLastColumn="0"/>
               <w:rPr>
                 <w:rFonts w:ascii="Arial" w:eastAsia="Times New Roman" w:hAnsi="Arial" w:cs="Arial"/>
                 <w:b w:val="0"/>
@@ -528,7 +546,6 @@
           </w:tcPr>
           <w:p>
             <w:pPr>
-              <w:cnfStyle w:val="000000000000" w:firstRow="0" w:lastRow="0" w:firstColumn="0" w:lastColumn="0" w:oddVBand="0" w:evenVBand="0" w:oddHBand="0" w:evenHBand="0" w:firstRowFirstColumn="0" w:firstRowLastColumn="0" w:lastRowFirstColumn="0" w:lastRowLastColumn="0"/>
               <w:rPr>
                 <w:rFonts w:ascii="Arial" w:eastAsia="Times New Roman" w:hAnsi="Arial" w:cs="Arial"/>
                 <w:bCs/>
@@ -567,7 +584,6 @@
           </w:tcPr>
           <w:p>
             <w:pPr>
-              <w:cnfStyle w:val="000000000000" w:firstRow="0" w:lastRow="0" w:firstColumn="0" w:lastColumn="0" w:oddVBand="0" w:evenVBand="0" w:oddHBand="0" w:evenHBand="0" w:firstRowFirstColumn="0" w:firstRowLastColumn="0" w:lastRowFirstColumn="0" w:lastRowLastColumn="0"/>
               <w:rPr>
                 <w:rFonts w:ascii="Arial" w:eastAsia="Times New Roman" w:hAnsi="Arial" w:cs="Arial"/>
                 <w:sz w:val="20"/>
@@ -576,6 +592,15 @@
                 <w:lang w:eastAsia="cs-CZ"/>
               </w:rPr>
             </w:pPr>
+            <w:r>
+              <w:rPr>
+                <w:rFonts w:ascii="Arial" w:eastAsia="Times New Roman" w:hAnsi="Arial" w:cs="Arial"/>
+                <w:sz w:val="20"/>
+                <w:szCs w:val="24"/>
+                <w:lang w:eastAsia="cs-CZ"/>
+              </w:rPr>
+              <w:t>100</w:t>
+            </w:r>
           </w:p>
         </w:tc>
         <w:tc>
@@ -586,7 +611,6 @@
           </w:tcPr>
           <w:p>
             <w:pPr>
-              <w:cnfStyle w:val="000000000000" w:firstRow="0" w:lastRow="0" w:firstColumn="0" w:lastColumn="0" w:oddVBand="0" w:evenVBand="0" w:oddHBand="0" w:evenHBand="0" w:firstRowFirstColumn="0" w:firstRowLastColumn="0" w:lastRowFirstColumn="0" w:lastRowLastColumn="0"/>
               <w:rPr>
                 <w:rFonts w:ascii="Times New Roman" w:eastAsia="Times New Roman" w:hAnsi="Times New Roman" w:cs="Times New Roman"/>
                 <w:sz w:val="20"/>
@@ -605,7 +629,6 @@
           </w:tcPr>
           <w:p>
             <w:pPr>
-              <w:cnfStyle w:val="000000000000" w:firstRow="0" w:lastRow="0" w:firstColumn="0" w:lastColumn="0" w:oddVBand="0" w:evenVBand="0" w:oddHBand="0" w:evenHBand="0" w:firstRowFirstColumn="0" w:firstRowLastColumn="0" w:lastRowFirstColumn="0" w:lastRowLastColumn="0"/>
               <w:rPr>
                 <w:rFonts w:ascii="Times New Roman" w:eastAsia="Times New Roman" w:hAnsi="Times New Roman" w:cs="Times New Roman"/>
                 <w:sz w:val="20"/>
@@ -685,6 +708,15 @@
                 <w:lang w:eastAsia="cs-CZ"/>
               </w:rPr>
             </w:pPr>
+            <w:r>
+              <w:rPr>
+                <w:rFonts w:ascii="Arial" w:eastAsia="Times New Roman" w:hAnsi="Arial" w:cs="Arial"/>
+                <w:sz w:val="20"/>
+                <w:szCs w:val="24"/>
+                <w:lang w:eastAsia="cs-CZ"/>
+              </w:rPr>
+              <w:t>100</w:t>
+            </w:r>
           </w:p>
         </w:tc>
         <w:tc>
@@ -1818,6 +1850,15 @@
                 <w:lang w:eastAsia="cs-CZ"/>
               </w:rPr>
             </w:pPr>
+            <w:r>
+              <w:rPr>
+                <w:rFonts w:ascii="Arial" w:eastAsia="Times New Roman" w:hAnsi="Arial" w:cs="Arial"/>
+                <w:sz w:val="20"/>
+                <w:szCs w:val="24"/>
+                <w:lang w:eastAsia="cs-CZ"/>
+              </w:rPr>
+              <w:t>100</w:t>
+            </w:r>
           </w:p>
         </w:tc>
         <w:tc>
@@ -1930,6 +1971,15 @@
                 <w:lang w:eastAsia="cs-CZ"/>
               </w:rPr>
             </w:pPr>
+            <w:r>
+              <w:rPr>
+                <w:rFonts w:ascii="Arial" w:eastAsia="Times New Roman" w:hAnsi="Arial" w:cs="Arial"/>
+                <w:sz w:val="20"/>
+                <w:szCs w:val="24"/>
+                <w:lang w:eastAsia="cs-CZ"/>
+              </w:rPr>
+              <w:t>100</w:t>
+            </w:r>
           </w:p>
         </w:tc>
         <w:tc>
@@ -2336,7 +2386,6 @@
         </w:trPr>
         <w:tc>
           <w:tcPr>
-            <w:cnfStyle w:val="001000000000" w:firstRow="0" w:lastRow="0" w:firstColumn="1" w:lastColumn="0" w:oddVBand="0" w:evenVBand="0" w:oddHBand="0" w:evenHBand="0" w:firstRowFirstColumn="0" w:firstRowLastColumn="0" w:lastRowFirstColumn="0" w:lastRowLastColumn="0"/>
             <w:tcW w:w="5807" w:type="dxa"/>
             <w:gridSpan w:val="2"/>
             <w:shd w:val="clear" w:color="auto" w:fill="FFFFFF" w:themeFill="background1"/>
@@ -2345,6 +2394,7 @@
           </w:tcPr>
           <w:p>
             <w:pPr>
+              <w:cnfStyle w:val="001000000000" w:firstRow="0" w:lastRow="0" w:firstColumn="1" w:lastColumn="0" w:oddVBand="0" w:evenVBand="0" w:oddHBand="0" w:evenHBand="0" w:firstRowFirstColumn="0" w:firstRowLastColumn="0" w:lastRowFirstColumn="0" w:lastRowLastColumn="0"/>
               <w:rPr>
                 <w:rFonts w:ascii="Arial" w:eastAsia="Times New Roman" w:hAnsi="Arial" w:cs="Arial"/>
                 <w:b w:val="0"/>
@@ -2373,7 +2423,6 @@
           </w:tcPr>
           <w:p>
             <w:pPr>
-              <w:cnfStyle w:val="000000000000" w:firstRow="0" w:lastRow="0" w:firstColumn="0" w:lastColumn="0" w:oddVBand="0" w:evenVBand="0" w:oddHBand="0" w:evenHBand="0" w:firstRowFirstColumn="0" w:firstRowLastColumn="0" w:lastRowFirstColumn="0" w:lastRowLastColumn="0"/>
               <w:rPr>
                 <w:rFonts w:ascii="Times New Roman" w:eastAsia="Times New Roman" w:hAnsi="Times New Roman" w:cs="Times New Roman"/>
                 <w:sz w:val="20"/>
@@ -2382,6 +2431,15 @@
                 <w:lang w:eastAsia="cs-CZ"/>
               </w:rPr>
             </w:pPr>
+            <w:r>
+              <w:rPr>
+                <w:rFonts w:ascii="Arial" w:eastAsia="Times New Roman" w:hAnsi="Arial" w:cs="Arial"/>
+                <w:sz w:val="20"/>
+                <w:szCs w:val="24"/>
+                <w:lang w:eastAsia="cs-CZ"/>
+              </w:rPr>
+              <w:t>100</w:t>
+            </w:r>
           </w:p>
         </w:tc>
         <w:tc>
@@ -2392,7 +2450,6 @@
           </w:tcPr>
           <w:p>
             <w:pPr>
-              <w:cnfStyle w:val="000000000000" w:firstRow="0" w:lastRow="0" w:firstColumn="0" w:lastColumn="0" w:oddVBand="0" w:evenVBand="0" w:oddHBand="0" w:evenHBand="0" w:firstRowFirstColumn="0" w:firstRowLastColumn="0" w:lastRowFirstColumn="0" w:lastRowLastColumn="0"/>
               <w:rPr>
                 <w:rFonts w:ascii="Times New Roman" w:eastAsia="Times New Roman" w:hAnsi="Times New Roman" w:cs="Times New Roman"/>
                 <w:sz w:val="20"/>
@@ -2411,7 +2468,6 @@
           </w:tcPr>
           <w:p>
             <w:pPr>
-              <w:cnfStyle w:val="000000000000" w:firstRow="0" w:lastRow="0" w:firstColumn="0" w:lastColumn="0" w:oddVBand="0" w:evenVBand="0" w:oddHBand="0" w:evenHBand="0" w:firstRowFirstColumn="0" w:firstRowLastColumn="0" w:lastRowFirstColumn="0" w:lastRowLastColumn="0"/>
               <w:rPr>
                 <w:rFonts w:ascii="Times New Roman" w:eastAsia="Times New Roman" w:hAnsi="Times New Roman" w:cs="Times New Roman"/>
                 <w:sz w:val="20"/>
@@ -2496,6 +2552,15 @@
                 <w:lang w:eastAsia="cs-CZ"/>
               </w:rPr>
             </w:pPr>
+            <w:r>
+              <w:rPr>
+                <w:rFonts w:ascii="Arial" w:eastAsia="Times New Roman" w:hAnsi="Arial" w:cs="Arial"/>
+                <w:sz w:val="20"/>
+                <w:szCs w:val="24"/>
+                <w:lang w:eastAsia="cs-CZ"/>
+              </w:rPr>
+              <w:t>100</w:t>
+            </w:r>
           </w:p>
         </w:tc>
         <w:tc>
@@ -2606,7 +2671,7 @@
                 <w:rFonts w:ascii="Times New Roman" w:eastAsia="Times New Roman" w:hAnsi="Times New Roman" w:cs="Times New Roman"/>
                 <w:sz w:val="20"/>
                 <w:szCs w:val="20"/>
-                <w:lang w:eastAsia="cs-CZ"/>
+                <w:lang w:val="en-GB" w:eastAsia="cs-CZ"/>
               </w:rPr>
             </w:pPr>
           </w:p>

</xml_diff>

<commit_message>
feat: updated the grading table
</commit_message>
<xml_diff>
--- a/src/PozadavkyPGRF1_Task2_2025.docx
+++ b/src/PozadavkyPGRF1_Task2_2025.docx
@@ -224,6 +224,15 @@
                 <w:lang w:eastAsia="cs-CZ"/>
               </w:rPr>
             </w:pPr>
+            <w:r>
+              <w:rPr>
+                <w:rFonts w:ascii="Arial" w:eastAsia="Times New Roman" w:hAnsi="Arial" w:cs="Arial"/>
+                <w:sz w:val="20"/>
+                <w:szCs w:val="24"/>
+                <w:lang w:eastAsia="cs-CZ"/>
+              </w:rPr>
+              <w:t>100</w:t>
+            </w:r>
           </w:p>
         </w:tc>
         <w:tc>
@@ -861,6 +870,15 @@
                 <w:lang w:eastAsia="cs-CZ"/>
               </w:rPr>
             </w:pPr>
+            <w:r>
+              <w:rPr>
+                <w:rFonts w:ascii="Arial" w:eastAsia="Times New Roman" w:hAnsi="Arial" w:cs="Arial"/>
+                <w:sz w:val="20"/>
+                <w:szCs w:val="24"/>
+                <w:lang w:eastAsia="cs-CZ"/>
+              </w:rPr>
+              <w:t>100</w:t>
+            </w:r>
           </w:p>
         </w:tc>
         <w:tc>
@@ -971,6 +989,15 @@
                 <w:lang w:eastAsia="cs-CZ"/>
               </w:rPr>
             </w:pPr>
+            <w:r>
+              <w:rPr>
+                <w:rFonts w:ascii="Arial" w:eastAsia="Times New Roman" w:hAnsi="Arial" w:cs="Arial"/>
+                <w:sz w:val="20"/>
+                <w:szCs w:val="24"/>
+                <w:lang w:eastAsia="cs-CZ"/>
+              </w:rPr>
+              <w:t>100</w:t>
+            </w:r>
           </w:p>
         </w:tc>
         <w:tc>
@@ -1077,6 +1104,15 @@
                 <w:lang w:eastAsia="cs-CZ"/>
               </w:rPr>
             </w:pPr>
+            <w:r>
+              <w:rPr>
+                <w:rFonts w:ascii="Arial" w:eastAsia="Times New Roman" w:hAnsi="Arial" w:cs="Arial"/>
+                <w:sz w:val="20"/>
+                <w:szCs w:val="24"/>
+                <w:lang w:eastAsia="cs-CZ"/>
+              </w:rPr>
+              <w:t>100</w:t>
+            </w:r>
           </w:p>
         </w:tc>
         <w:tc>
@@ -1187,6 +1223,15 @@
                 <w:lang w:eastAsia="cs-CZ"/>
               </w:rPr>
             </w:pPr>
+            <w:r>
+              <w:rPr>
+                <w:rFonts w:ascii="Arial" w:eastAsia="Times New Roman" w:hAnsi="Arial" w:cs="Arial"/>
+                <w:sz w:val="20"/>
+                <w:szCs w:val="24"/>
+                <w:lang w:eastAsia="cs-CZ"/>
+              </w:rPr>
+              <w:t>100</w:t>
+            </w:r>
           </w:p>
         </w:tc>
         <w:tc>

</xml_diff>

<commit_message>
docs: updated grading table
</commit_message>
<xml_diff>
--- a/src/PozadavkyPGRF1_Task2_2025.docx
+++ b/src/PozadavkyPGRF1_Task2_2025.docx
@@ -5,7 +5,7 @@
     <w:tbl>
       <w:tblPr>
         <w:tblStyle w:val="GridTable2"/>
-        <w:tblW w:w="15162" w:type="dxa"/>
+        <w:tblW w:w="15859" w:type="dxa"/>
         <w:tblBorders>
           <w:top w:val="single" w:sz="4" w:space="0" w:color="auto"/>
           <w:left w:val="single" w:sz="4" w:space="0" w:color="auto"/>
@@ -17,27 +17,22 @@
         <w:tblLook w:val="04A0" w:firstRow="1" w:lastRow="0" w:firstColumn="1" w:lastColumn="0" w:noHBand="0" w:noVBand="1"/>
       </w:tblPr>
       <w:tblGrid>
-        <w:gridCol w:w="1980"/>
-        <w:gridCol w:w="3827"/>
-        <w:gridCol w:w="2268"/>
-        <w:gridCol w:w="2552"/>
-        <w:gridCol w:w="4535"/>
+        <w:gridCol w:w="2070"/>
+        <w:gridCol w:w="4007"/>
+        <w:gridCol w:w="2369"/>
+        <w:gridCol w:w="2669"/>
+        <w:gridCol w:w="4744"/>
       </w:tblGrid>
       <w:tr>
         <w:trPr>
           <w:cnfStyle w:val="100000000000" w:firstRow="1" w:lastRow="0" w:firstColumn="0" w:lastColumn="0" w:oddVBand="0" w:evenVBand="0" w:oddHBand="0" w:evenHBand="0" w:firstRowFirstColumn="0" w:firstRowLastColumn="0" w:lastRowFirstColumn="0" w:lastRowLastColumn="0"/>
-          <w:trHeight w:val="300"/>
+          <w:trHeight w:val="282"/>
         </w:trPr>
         <w:tc>
           <w:tcPr>
             <w:cnfStyle w:val="001000000000" w:firstRow="0" w:lastRow="0" w:firstColumn="1" w:lastColumn="0" w:oddVBand="0" w:evenVBand="0" w:oddHBand="0" w:evenHBand="0" w:firstRowFirstColumn="0" w:firstRowLastColumn="0" w:lastRowFirstColumn="0" w:lastRowLastColumn="0"/>
-            <w:tcW w:w="5807" w:type="dxa"/>
+            <w:tcW w:w="6077" w:type="dxa"/>
             <w:gridSpan w:val="2"/>
-            <w:tcBorders>
-              <w:top w:val="none" w:sz="0" w:space="0" w:color="auto"/>
-              <w:bottom w:val="none" w:sz="0" w:space="0" w:color="auto"/>
-              <w:right w:val="none" w:sz="0" w:space="0" w:color="auto"/>
-            </w:tcBorders>
             <w:noWrap/>
             <w:hideMark/>
           </w:tcPr>
@@ -63,13 +58,7 @@
         </w:tc>
         <w:tc>
           <w:tcPr>
-            <w:tcW w:w="2268" w:type="dxa"/>
-            <w:tcBorders>
-              <w:top w:val="none" w:sz="0" w:space="0" w:color="auto"/>
-              <w:left w:val="none" w:sz="0" w:space="0" w:color="auto"/>
-              <w:bottom w:val="none" w:sz="0" w:space="0" w:color="auto"/>
-              <w:right w:val="none" w:sz="0" w:space="0" w:color="auto"/>
-            </w:tcBorders>
+            <w:tcW w:w="2369" w:type="dxa"/>
             <w:noWrap/>
             <w:hideMark/>
           </w:tcPr>
@@ -107,13 +96,7 @@
         </w:tc>
         <w:tc>
           <w:tcPr>
-            <w:tcW w:w="2552" w:type="dxa"/>
-            <w:tcBorders>
-              <w:top w:val="none" w:sz="0" w:space="0" w:color="auto"/>
-              <w:left w:val="none" w:sz="0" w:space="0" w:color="auto"/>
-              <w:bottom w:val="none" w:sz="0" w:space="0" w:color="auto"/>
-              <w:right w:val="none" w:sz="0" w:space="0" w:color="auto"/>
-            </w:tcBorders>
+            <w:tcW w:w="2669" w:type="dxa"/>
             <w:noWrap/>
             <w:hideMark/>
           </w:tcPr>
@@ -141,12 +124,7 @@
         </w:tc>
         <w:tc>
           <w:tcPr>
-            <w:tcW w:w="4535" w:type="dxa"/>
-            <w:tcBorders>
-              <w:top w:val="none" w:sz="0" w:space="0" w:color="auto"/>
-              <w:left w:val="none" w:sz="0" w:space="0" w:color="auto"/>
-              <w:bottom w:val="none" w:sz="0" w:space="0" w:color="auto"/>
-            </w:tcBorders>
+            <w:tcW w:w="4744" w:type="dxa"/>
             <w:noWrap/>
             <w:hideMark/>
           </w:tcPr>
@@ -176,12 +154,12 @@
       <w:tr>
         <w:trPr>
           <w:cnfStyle w:val="000000100000" w:firstRow="0" w:lastRow="0" w:firstColumn="0" w:lastColumn="0" w:oddVBand="0" w:evenVBand="0" w:oddHBand="1" w:evenHBand="0" w:firstRowFirstColumn="0" w:firstRowLastColumn="0" w:lastRowFirstColumn="0" w:lastRowLastColumn="0"/>
-          <w:trHeight w:val="300"/>
+          <w:trHeight w:val="282"/>
         </w:trPr>
         <w:tc>
           <w:tcPr>
             <w:cnfStyle w:val="001000000000" w:firstRow="0" w:lastRow="0" w:firstColumn="1" w:lastColumn="0" w:oddVBand="0" w:evenVBand="0" w:oddHBand="0" w:evenHBand="0" w:firstRowFirstColumn="0" w:firstRowLastColumn="0" w:lastRowFirstColumn="0" w:lastRowLastColumn="0"/>
-            <w:tcW w:w="5807" w:type="dxa"/>
+            <w:tcW w:w="6077" w:type="dxa"/>
             <w:gridSpan w:val="2"/>
             <w:noWrap/>
             <w:hideMark/>
@@ -210,7 +188,7 @@
         </w:tc>
         <w:tc>
           <w:tcPr>
-            <w:tcW w:w="2268" w:type="dxa"/>
+            <w:tcW w:w="2369" w:type="dxa"/>
             <w:noWrap/>
           </w:tcPr>
           <w:p>
@@ -237,7 +215,7 @@
         </w:tc>
         <w:tc>
           <w:tcPr>
-            <w:tcW w:w="2552" w:type="dxa"/>
+            <w:tcW w:w="2669" w:type="dxa"/>
             <w:noWrap/>
             <w:hideMark/>
           </w:tcPr>
@@ -252,22 +230,49 @@
                 <w:lang w:eastAsia="cs-CZ"/>
               </w:rPr>
             </w:pPr>
-          </w:p>
-        </w:tc>
-        <w:tc>
-          <w:tcPr>
-            <w:tcW w:w="4535" w:type="dxa"/>
-            <w:noWrap/>
-            <w:hideMark/>
-          </w:tcPr>
-          <w:p>
-            <w:pPr>
-              <w:cnfStyle w:val="000000100000" w:firstRow="0" w:lastRow="0" w:firstColumn="0" w:lastColumn="0" w:oddVBand="0" w:evenVBand="0" w:oddHBand="1" w:evenHBand="0" w:firstRowFirstColumn="0" w:firstRowLastColumn="0" w:lastRowFirstColumn="0" w:lastRowLastColumn="0"/>
-              <w:rPr>
-                <w:rFonts w:ascii="Times New Roman" w:eastAsia="Times New Roman" w:hAnsi="Times New Roman" w:cs="Times New Roman"/>
-                <w:sz w:val="20"/>
-                <w:szCs w:val="20"/>
-                <w:lang w:eastAsia="cs-CZ"/>
+            <w:r>
+              <w:rPr>
+                <w:rFonts w:ascii="Arial" w:eastAsia="Times New Roman" w:hAnsi="Arial" w:cs="Arial"/>
+                <w:sz w:val="20"/>
+                <w:szCs w:val="24"/>
+                <w:lang w:eastAsia="cs-CZ"/>
+              </w:rPr>
+              <w:t xml:space="preserve">Levé </w:t>
+            </w:r>
+            <w:r>
+              <w:rPr>
+                <w:rFonts w:ascii="Arial" w:eastAsia="Times New Roman" w:hAnsi="Arial" w:cs="Arial"/>
+                <w:sz w:val="20"/>
+                <w:szCs w:val="24"/>
+                <w:lang w:eastAsia="cs-CZ"/>
+              </w:rPr>
+              <w:t>tlačítko</w:t>
+            </w:r>
+            <w:r>
+              <w:rPr>
+                <w:rFonts w:ascii="Arial" w:eastAsia="Times New Roman" w:hAnsi="Arial" w:cs="Arial"/>
+                <w:sz w:val="20"/>
+                <w:szCs w:val="24"/>
+                <w:lang w:eastAsia="cs-CZ"/>
+              </w:rPr>
+              <w:t xml:space="preserve"> myší</w:t>
+            </w:r>
+          </w:p>
+        </w:tc>
+        <w:tc>
+          <w:tcPr>
+            <w:tcW w:w="4744" w:type="dxa"/>
+            <w:noWrap/>
+            <w:hideMark/>
+          </w:tcPr>
+          <w:p>
+            <w:pPr>
+              <w:cnfStyle w:val="000000100000" w:firstRow="0" w:lastRow="0" w:firstColumn="0" w:lastColumn="0" w:oddVBand="0" w:evenVBand="0" w:oddHBand="1" w:evenHBand="0" w:firstRowFirstColumn="0" w:firstRowLastColumn="0" w:lastRowFirstColumn="0" w:lastRowLastColumn="0"/>
+              <w:rPr>
+                <w:rFonts w:ascii="Times New Roman" w:eastAsia="Times New Roman" w:hAnsi="Times New Roman" w:cs="Times New Roman"/>
+                <w:sz w:val="20"/>
+                <w:szCs w:val="20"/>
+                <w:lang w:val="en-GB" w:eastAsia="cs-CZ"/>
               </w:rPr>
             </w:pPr>
           </w:p>
@@ -275,12 +280,12 @@
       </w:tr>
       <w:tr>
         <w:trPr>
-          <w:trHeight w:val="300"/>
+          <w:trHeight w:val="282"/>
         </w:trPr>
         <w:tc>
           <w:tcPr>
             <w:cnfStyle w:val="001000000000" w:firstRow="0" w:lastRow="0" w:firstColumn="1" w:lastColumn="0" w:oddVBand="0" w:evenVBand="0" w:oddHBand="0" w:evenHBand="0" w:firstRowFirstColumn="0" w:firstRowLastColumn="0" w:lastRowFirstColumn="0" w:lastRowLastColumn="0"/>
-            <w:tcW w:w="1980" w:type="dxa"/>
+            <w:tcW w:w="2070" w:type="dxa"/>
             <w:vMerge w:val="restart"/>
             <w:shd w:val="clear" w:color="auto" w:fill="FFFFFF" w:themeFill="background1"/>
             <w:noWrap/>
@@ -310,7 +315,7 @@
         </w:tc>
         <w:tc>
           <w:tcPr>
-            <w:tcW w:w="3827" w:type="dxa"/>
+            <w:tcW w:w="4006" w:type="dxa"/>
             <w:noWrap/>
             <w:hideMark/>
           </w:tcPr>
@@ -339,7 +344,7 @@
         </w:tc>
         <w:tc>
           <w:tcPr>
-            <w:tcW w:w="2268" w:type="dxa"/>
+            <w:tcW w:w="2369" w:type="dxa"/>
             <w:noWrap/>
             <w:hideMark/>
           </w:tcPr>
@@ -367,7 +372,7 @@
         </w:tc>
         <w:tc>
           <w:tcPr>
-            <w:tcW w:w="2552" w:type="dxa"/>
+            <w:tcW w:w="2669" w:type="dxa"/>
             <w:noWrap/>
             <w:hideMark/>
           </w:tcPr>
@@ -382,11 +387,29 @@
                 <w:lang w:eastAsia="cs-CZ"/>
               </w:rPr>
             </w:pPr>
-          </w:p>
-        </w:tc>
-        <w:tc>
-          <w:tcPr>
-            <w:tcW w:w="4535" w:type="dxa"/>
+            <w:r>
+              <w:rPr>
+                <w:rFonts w:ascii="Arial" w:eastAsia="Times New Roman" w:hAnsi="Arial" w:cs="Arial"/>
+                <w:sz w:val="20"/>
+                <w:szCs w:val="24"/>
+                <w:lang w:eastAsia="cs-CZ"/>
+              </w:rPr>
+              <w:t>Pravé</w:t>
+            </w:r>
+            <w:r>
+              <w:rPr>
+                <w:rFonts w:ascii="Arial" w:eastAsia="Times New Roman" w:hAnsi="Arial" w:cs="Arial"/>
+                <w:sz w:val="20"/>
+                <w:szCs w:val="24"/>
+                <w:lang w:eastAsia="cs-CZ"/>
+              </w:rPr>
+              <w:t xml:space="preserve"> tlačítko myši</w:t>
+            </w:r>
+          </w:p>
+        </w:tc>
+        <w:tc>
+          <w:tcPr>
+            <w:tcW w:w="4744" w:type="dxa"/>
             <w:noWrap/>
             <w:hideMark/>
           </w:tcPr>
@@ -406,12 +429,12 @@
       <w:tr>
         <w:trPr>
           <w:cnfStyle w:val="000000100000" w:firstRow="0" w:lastRow="0" w:firstColumn="0" w:lastColumn="0" w:oddVBand="0" w:evenVBand="0" w:oddHBand="1" w:evenHBand="0" w:firstRowFirstColumn="0" w:firstRowLastColumn="0" w:lastRowFirstColumn="0" w:lastRowLastColumn="0"/>
-          <w:trHeight w:val="300"/>
+          <w:trHeight w:val="282"/>
         </w:trPr>
         <w:tc>
           <w:tcPr>
             <w:cnfStyle w:val="001000000000" w:firstRow="0" w:lastRow="0" w:firstColumn="1" w:lastColumn="0" w:oddVBand="0" w:evenVBand="0" w:oddHBand="0" w:evenHBand="0" w:firstRowFirstColumn="0" w:firstRowLastColumn="0" w:lastRowFirstColumn="0" w:lastRowLastColumn="0"/>
-            <w:tcW w:w="1980" w:type="dxa"/>
+            <w:tcW w:w="2070" w:type="dxa"/>
             <w:vMerge/>
             <w:shd w:val="clear" w:color="auto" w:fill="FFFFFF" w:themeFill="background1"/>
             <w:noWrap/>
@@ -431,7 +454,7 @@
         </w:tc>
         <w:tc>
           <w:tcPr>
-            <w:tcW w:w="3827" w:type="dxa"/>
+            <w:tcW w:w="4006" w:type="dxa"/>
             <w:noWrap/>
             <w:hideMark/>
           </w:tcPr>
@@ -458,7 +481,7 @@
         </w:tc>
         <w:tc>
           <w:tcPr>
-            <w:tcW w:w="2268" w:type="dxa"/>
+            <w:tcW w:w="2369" w:type="dxa"/>
             <w:noWrap/>
             <w:hideMark/>
           </w:tcPr>
@@ -486,7 +509,7 @@
         </w:tc>
         <w:tc>
           <w:tcPr>
-            <w:tcW w:w="2552" w:type="dxa"/>
+            <w:tcW w:w="2669" w:type="dxa"/>
             <w:noWrap/>
             <w:hideMark/>
           </w:tcPr>
@@ -505,7 +528,7 @@
         </w:tc>
         <w:tc>
           <w:tcPr>
-            <w:tcW w:w="4535" w:type="dxa"/>
+            <w:tcW w:w="4744" w:type="dxa"/>
             <w:noWrap/>
             <w:hideMark/>
           </w:tcPr>
@@ -524,11 +547,12 @@
       </w:tr>
       <w:tr>
         <w:trPr>
-          <w:trHeight w:val="300"/>
+          <w:trHeight w:val="282"/>
         </w:trPr>
         <w:tc>
           <w:tcPr>
-            <w:tcW w:w="1980" w:type="dxa"/>
+            <w:cnfStyle w:val="001000000000" w:firstRow="0" w:lastRow="0" w:firstColumn="1" w:lastColumn="0" w:oddVBand="0" w:evenVBand="0" w:oddHBand="0" w:evenHBand="0" w:firstRowFirstColumn="0" w:firstRowLastColumn="0" w:lastRowFirstColumn="0" w:lastRowLastColumn="0"/>
+            <w:tcW w:w="2070" w:type="dxa"/>
             <w:vMerge/>
             <w:shd w:val="clear" w:color="auto" w:fill="FFFFFF" w:themeFill="background1"/>
             <w:noWrap/>
@@ -536,7 +560,6 @@
           </w:tcPr>
           <w:p>
             <w:pPr>
-              <w:cnfStyle w:val="001000000000" w:firstRow="0" w:lastRow="0" w:firstColumn="1" w:lastColumn="0" w:oddVBand="0" w:evenVBand="0" w:oddHBand="0" w:evenHBand="0" w:firstRowFirstColumn="0" w:firstRowLastColumn="0" w:lastRowFirstColumn="0" w:lastRowLastColumn="0"/>
               <w:rPr>
                 <w:rFonts w:ascii="Arial" w:eastAsia="Times New Roman" w:hAnsi="Arial" w:cs="Arial"/>
                 <w:b w:val="0"/>
@@ -549,12 +572,13 @@
         </w:tc>
         <w:tc>
           <w:tcPr>
-            <w:tcW w:w="3827" w:type="dxa"/>
-            <w:noWrap/>
-            <w:hideMark/>
-          </w:tcPr>
-          <w:p>
-            <w:pPr>
+            <w:tcW w:w="4006" w:type="dxa"/>
+            <w:noWrap/>
+            <w:hideMark/>
+          </w:tcPr>
+          <w:p>
+            <w:pPr>
+              <w:cnfStyle w:val="000000000000" w:firstRow="0" w:lastRow="0" w:firstColumn="0" w:lastColumn="0" w:oddVBand="0" w:evenVBand="0" w:oddHBand="0" w:evenHBand="0" w:firstRowFirstColumn="0" w:firstRowLastColumn="0" w:lastRowFirstColumn="0" w:lastRowLastColumn="0"/>
               <w:rPr>
                 <w:rFonts w:ascii="Arial" w:eastAsia="Times New Roman" w:hAnsi="Arial" w:cs="Arial"/>
                 <w:bCs/>
@@ -587,12 +611,13 @@
         </w:tc>
         <w:tc>
           <w:tcPr>
-            <w:tcW w:w="2268" w:type="dxa"/>
-            <w:noWrap/>
-            <w:hideMark/>
-          </w:tcPr>
-          <w:p>
-            <w:pPr>
+            <w:tcW w:w="2369" w:type="dxa"/>
+            <w:noWrap/>
+            <w:hideMark/>
+          </w:tcPr>
+          <w:p>
+            <w:pPr>
+              <w:cnfStyle w:val="000000000000" w:firstRow="0" w:lastRow="0" w:firstColumn="0" w:lastColumn="0" w:oddVBand="0" w:evenVBand="0" w:oddHBand="0" w:evenHBand="0" w:firstRowFirstColumn="0" w:firstRowLastColumn="0" w:lastRowFirstColumn="0" w:lastRowLastColumn="0"/>
               <w:rPr>
                 <w:rFonts w:ascii="Arial" w:eastAsia="Times New Roman" w:hAnsi="Arial" w:cs="Arial"/>
                 <w:sz w:val="20"/>
@@ -614,12 +639,13 @@
         </w:tc>
         <w:tc>
           <w:tcPr>
-            <w:tcW w:w="2552" w:type="dxa"/>
-            <w:noWrap/>
-            <w:hideMark/>
-          </w:tcPr>
-          <w:p>
-            <w:pPr>
+            <w:tcW w:w="2669" w:type="dxa"/>
+            <w:noWrap/>
+            <w:hideMark/>
+          </w:tcPr>
+          <w:p>
+            <w:pPr>
+              <w:cnfStyle w:val="000000000000" w:firstRow="0" w:lastRow="0" w:firstColumn="0" w:lastColumn="0" w:oddVBand="0" w:evenVBand="0" w:oddHBand="0" w:evenHBand="0" w:firstRowFirstColumn="0" w:firstRowLastColumn="0" w:lastRowFirstColumn="0" w:lastRowLastColumn="0"/>
               <w:rPr>
                 <w:rFonts w:ascii="Times New Roman" w:eastAsia="Times New Roman" w:hAnsi="Times New Roman" w:cs="Times New Roman"/>
                 <w:sz w:val="20"/>
@@ -632,12 +658,13 @@
         </w:tc>
         <w:tc>
           <w:tcPr>
-            <w:tcW w:w="4535" w:type="dxa"/>
-            <w:noWrap/>
-            <w:hideMark/>
-          </w:tcPr>
-          <w:p>
-            <w:pPr>
+            <w:tcW w:w="4744" w:type="dxa"/>
+            <w:noWrap/>
+            <w:hideMark/>
+          </w:tcPr>
+          <w:p>
+            <w:pPr>
+              <w:cnfStyle w:val="000000000000" w:firstRow="0" w:lastRow="0" w:firstColumn="0" w:lastColumn="0" w:oddVBand="0" w:evenVBand="0" w:oddHBand="0" w:evenHBand="0" w:firstRowFirstColumn="0" w:firstRowLastColumn="0" w:lastRowFirstColumn="0" w:lastRowLastColumn="0"/>
               <w:rPr>
                 <w:rFonts w:ascii="Times New Roman" w:eastAsia="Times New Roman" w:hAnsi="Times New Roman" w:cs="Times New Roman"/>
                 <w:sz w:val="20"/>
@@ -651,12 +678,12 @@
       <w:tr>
         <w:trPr>
           <w:cnfStyle w:val="000000100000" w:firstRow="0" w:lastRow="0" w:firstColumn="0" w:lastColumn="0" w:oddVBand="0" w:evenVBand="0" w:oddHBand="1" w:evenHBand="0" w:firstRowFirstColumn="0" w:firstRowLastColumn="0" w:lastRowFirstColumn="0" w:lastRowLastColumn="0"/>
-          <w:trHeight w:val="300"/>
+          <w:trHeight w:val="282"/>
         </w:trPr>
         <w:tc>
           <w:tcPr>
             <w:cnfStyle w:val="001000000000" w:firstRow="0" w:lastRow="0" w:firstColumn="1" w:lastColumn="0" w:oddVBand="0" w:evenVBand="0" w:oddHBand="0" w:evenHBand="0" w:firstRowFirstColumn="0" w:firstRowLastColumn="0" w:lastRowFirstColumn="0" w:lastRowLastColumn="0"/>
-            <w:tcW w:w="1980" w:type="dxa"/>
+            <w:tcW w:w="2070" w:type="dxa"/>
             <w:vMerge/>
             <w:shd w:val="clear" w:color="auto" w:fill="FFFFFF" w:themeFill="background1"/>
             <w:noWrap/>
@@ -675,7 +702,7 @@
         </w:tc>
         <w:tc>
           <w:tcPr>
-            <w:tcW w:w="3827" w:type="dxa"/>
+            <w:tcW w:w="4006" w:type="dxa"/>
             <w:noWrap/>
           </w:tcPr>
           <w:p>
@@ -703,7 +730,7 @@
         </w:tc>
         <w:tc>
           <w:tcPr>
-            <w:tcW w:w="2268" w:type="dxa"/>
+            <w:tcW w:w="2369" w:type="dxa"/>
             <w:noWrap/>
           </w:tcPr>
           <w:p>
@@ -730,7 +757,7 @@
         </w:tc>
         <w:tc>
           <w:tcPr>
-            <w:tcW w:w="2552" w:type="dxa"/>
+            <w:tcW w:w="2669" w:type="dxa"/>
             <w:noWrap/>
           </w:tcPr>
           <w:p>
@@ -748,7 +775,7 @@
         </w:tc>
         <w:tc>
           <w:tcPr>
-            <w:tcW w:w="4535" w:type="dxa"/>
+            <w:tcW w:w="4744" w:type="dxa"/>
             <w:noWrap/>
           </w:tcPr>
           <w:p>
@@ -766,12 +793,12 @@
       </w:tr>
       <w:tr>
         <w:trPr>
-          <w:trHeight w:val="300"/>
+          <w:trHeight w:val="282"/>
         </w:trPr>
         <w:tc>
           <w:tcPr>
             <w:cnfStyle w:val="001000000000" w:firstRow="0" w:lastRow="0" w:firstColumn="1" w:lastColumn="0" w:oddVBand="0" w:evenVBand="0" w:oddHBand="0" w:evenHBand="0" w:firstRowFirstColumn="0" w:firstRowLastColumn="0" w:lastRowFirstColumn="0" w:lastRowLastColumn="0"/>
-            <w:tcW w:w="1980" w:type="dxa"/>
+            <w:tcW w:w="2070" w:type="dxa"/>
             <w:vMerge w:val="restart"/>
             <w:shd w:val="clear" w:color="auto" w:fill="FFFFFF" w:themeFill="background1"/>
             <w:noWrap/>
@@ -830,7 +857,7 @@
         </w:tc>
         <w:tc>
           <w:tcPr>
-            <w:tcW w:w="3827" w:type="dxa"/>
+            <w:tcW w:w="4006" w:type="dxa"/>
             <w:noWrap/>
           </w:tcPr>
           <w:p>
@@ -856,7 +883,7 @@
         </w:tc>
         <w:tc>
           <w:tcPr>
-            <w:tcW w:w="2268" w:type="dxa"/>
+            <w:tcW w:w="2369" w:type="dxa"/>
             <w:noWrap/>
           </w:tcPr>
           <w:p>
@@ -883,25 +910,53 @@
         </w:tc>
         <w:tc>
           <w:tcPr>
-            <w:tcW w:w="2552" w:type="dxa"/>
-            <w:noWrap/>
-          </w:tcPr>
-          <w:p>
-            <w:pPr>
-              <w:cnfStyle w:val="000000000000" w:firstRow="0" w:lastRow="0" w:firstColumn="0" w:lastColumn="0" w:oddVBand="0" w:evenVBand="0" w:oddHBand="0" w:evenHBand="0" w:firstRowFirstColumn="0" w:firstRowLastColumn="0" w:lastRowFirstColumn="0" w:lastRowLastColumn="0"/>
-              <w:rPr>
-                <w:rFonts w:ascii="Times New Roman" w:eastAsia="Times New Roman" w:hAnsi="Times New Roman" w:cs="Times New Roman"/>
-                <w:sz w:val="20"/>
-                <w:szCs w:val="20"/>
-                <w:highlight w:val="yellow"/>
-                <w:lang w:eastAsia="cs-CZ"/>
-              </w:rPr>
-            </w:pPr>
-          </w:p>
-        </w:tc>
-        <w:tc>
-          <w:tcPr>
-            <w:tcW w:w="4535" w:type="dxa"/>
+            <w:tcW w:w="2669" w:type="dxa"/>
+            <w:noWrap/>
+          </w:tcPr>
+          <w:p>
+            <w:pPr>
+              <w:cnfStyle w:val="000000000000" w:firstRow="0" w:lastRow="0" w:firstColumn="0" w:lastColumn="0" w:oddVBand="0" w:evenVBand="0" w:oddHBand="0" w:evenHBand="0" w:firstRowFirstColumn="0" w:firstRowLastColumn="0" w:lastRowFirstColumn="0" w:lastRowLastColumn="0"/>
+              <w:rPr>
+                <w:rFonts w:ascii="Arial" w:eastAsia="Times New Roman" w:hAnsi="Arial" w:cs="Arial"/>
+                <w:sz w:val="20"/>
+                <w:szCs w:val="24"/>
+                <w:lang w:eastAsia="cs-CZ"/>
+              </w:rPr>
+            </w:pPr>
+            <w:r>
+              <w:rPr>
+                <w:rFonts w:ascii="Arial" w:eastAsia="Times New Roman" w:hAnsi="Arial" w:cs="Arial"/>
+                <w:sz w:val="20"/>
+                <w:szCs w:val="24"/>
+                <w:lang w:eastAsia="cs-CZ"/>
+              </w:rPr>
+              <w:t>Levé tlačítko myši</w:t>
+            </w:r>
+          </w:p>
+          <w:p>
+            <w:pPr>
+              <w:cnfStyle w:val="000000000000" w:firstRow="0" w:lastRow="0" w:firstColumn="0" w:lastColumn="0" w:oddVBand="0" w:evenVBand="0" w:oddHBand="0" w:evenHBand="0" w:firstRowFirstColumn="0" w:firstRowLastColumn="0" w:lastRowFirstColumn="0" w:lastRowLastColumn="0"/>
+              <w:rPr>
+                <w:rFonts w:ascii="Arial" w:eastAsia="Times New Roman" w:hAnsi="Arial" w:cs="Arial"/>
+                <w:sz w:val="20"/>
+                <w:szCs w:val="24"/>
+                <w:lang w:val="en-GB" w:eastAsia="cs-CZ"/>
+              </w:rPr>
+            </w:pPr>
+            <w:r>
+              <w:rPr>
+                <w:rFonts w:ascii="Arial" w:eastAsia="Times New Roman" w:hAnsi="Arial" w:cs="Arial"/>
+                <w:sz w:val="20"/>
+                <w:szCs w:val="24"/>
+                <w:lang w:eastAsia="cs-CZ"/>
+              </w:rPr>
+              <w:t>F pro změnu módu</w:t>
+            </w:r>
+          </w:p>
+        </w:tc>
+        <w:tc>
+          <w:tcPr>
+            <w:tcW w:w="4744" w:type="dxa"/>
             <w:noWrap/>
           </w:tcPr>
           <w:p>
@@ -920,12 +975,12 @@
       <w:tr>
         <w:trPr>
           <w:cnfStyle w:val="000000100000" w:firstRow="0" w:lastRow="0" w:firstColumn="0" w:lastColumn="0" w:oddVBand="0" w:evenVBand="0" w:oddHBand="1" w:evenHBand="0" w:firstRowFirstColumn="0" w:firstRowLastColumn="0" w:lastRowFirstColumn="0" w:lastRowLastColumn="0"/>
-          <w:trHeight w:val="300"/>
+          <w:trHeight w:val="282"/>
         </w:trPr>
         <w:tc>
           <w:tcPr>
             <w:cnfStyle w:val="001000000000" w:firstRow="0" w:lastRow="0" w:firstColumn="1" w:lastColumn="0" w:oddVBand="0" w:evenVBand="0" w:oddHBand="0" w:evenHBand="0" w:firstRowFirstColumn="0" w:firstRowLastColumn="0" w:lastRowFirstColumn="0" w:lastRowLastColumn="0"/>
-            <w:tcW w:w="1980" w:type="dxa"/>
+            <w:tcW w:w="2070" w:type="dxa"/>
             <w:vMerge/>
             <w:shd w:val="clear" w:color="auto" w:fill="FFFFFF" w:themeFill="background1"/>
             <w:noWrap/>
@@ -945,7 +1000,7 @@
         </w:tc>
         <w:tc>
           <w:tcPr>
-            <w:tcW w:w="3827" w:type="dxa"/>
+            <w:tcW w:w="4006" w:type="dxa"/>
             <w:noWrap/>
             <w:hideMark/>
           </w:tcPr>
@@ -974,7 +1029,7 @@
         </w:tc>
         <w:tc>
           <w:tcPr>
-            <w:tcW w:w="2268" w:type="dxa"/>
+            <w:tcW w:w="2369" w:type="dxa"/>
             <w:noWrap/>
             <w:hideMark/>
           </w:tcPr>
@@ -1002,7 +1057,7 @@
         </w:tc>
         <w:tc>
           <w:tcPr>
-            <w:tcW w:w="2552" w:type="dxa"/>
+            <w:tcW w:w="2669" w:type="dxa"/>
             <w:noWrap/>
             <w:hideMark/>
           </w:tcPr>
@@ -1021,7 +1076,7 @@
         </w:tc>
         <w:tc>
           <w:tcPr>
-            <w:tcW w:w="4535" w:type="dxa"/>
+            <w:tcW w:w="4744" w:type="dxa"/>
             <w:noWrap/>
             <w:hideMark/>
           </w:tcPr>
@@ -1040,12 +1095,12 @@
       </w:tr>
       <w:tr>
         <w:trPr>
-          <w:trHeight w:val="300"/>
+          <w:trHeight w:val="282"/>
         </w:trPr>
         <w:tc>
           <w:tcPr>
             <w:cnfStyle w:val="001000000000" w:firstRow="0" w:lastRow="0" w:firstColumn="1" w:lastColumn="0" w:oddVBand="0" w:evenVBand="0" w:oddHBand="0" w:evenHBand="0" w:firstRowFirstColumn="0" w:firstRowLastColumn="0" w:lastRowFirstColumn="0" w:lastRowLastColumn="0"/>
-            <w:tcW w:w="1980" w:type="dxa"/>
+            <w:tcW w:w="2070" w:type="dxa"/>
             <w:vMerge/>
             <w:shd w:val="clear" w:color="auto" w:fill="FFFFFF" w:themeFill="background1"/>
             <w:noWrap/>
@@ -1064,7 +1119,7 @@
         </w:tc>
         <w:tc>
           <w:tcPr>
-            <w:tcW w:w="3827" w:type="dxa"/>
+            <w:tcW w:w="4006" w:type="dxa"/>
             <w:noWrap/>
           </w:tcPr>
           <w:p>
@@ -1090,7 +1145,7 @@
         </w:tc>
         <w:tc>
           <w:tcPr>
-            <w:tcW w:w="2268" w:type="dxa"/>
+            <w:tcW w:w="2369" w:type="dxa"/>
             <w:noWrap/>
           </w:tcPr>
           <w:p>
@@ -1117,7 +1172,7 @@
         </w:tc>
         <w:tc>
           <w:tcPr>
-            <w:tcW w:w="2552" w:type="dxa"/>
+            <w:tcW w:w="2669" w:type="dxa"/>
             <w:noWrap/>
           </w:tcPr>
           <w:p>
@@ -1135,7 +1190,7 @@
         </w:tc>
         <w:tc>
           <w:tcPr>
-            <w:tcW w:w="4535" w:type="dxa"/>
+            <w:tcW w:w="4744" w:type="dxa"/>
             <w:noWrap/>
           </w:tcPr>
           <w:p>
@@ -1154,12 +1209,12 @@
       <w:tr>
         <w:trPr>
           <w:cnfStyle w:val="000000100000" w:firstRow="0" w:lastRow="0" w:firstColumn="0" w:lastColumn="0" w:oddVBand="0" w:evenVBand="0" w:oddHBand="1" w:evenHBand="0" w:firstRowFirstColumn="0" w:firstRowLastColumn="0" w:lastRowFirstColumn="0" w:lastRowLastColumn="0"/>
-          <w:trHeight w:val="300"/>
+          <w:trHeight w:val="282"/>
         </w:trPr>
         <w:tc>
           <w:tcPr>
             <w:cnfStyle w:val="001000000000" w:firstRow="0" w:lastRow="0" w:firstColumn="1" w:lastColumn="0" w:oddVBand="0" w:evenVBand="0" w:oddHBand="0" w:evenHBand="0" w:firstRowFirstColumn="0" w:firstRowLastColumn="0" w:lastRowFirstColumn="0" w:lastRowLastColumn="0"/>
-            <w:tcW w:w="1980" w:type="dxa"/>
+            <w:tcW w:w="2070" w:type="dxa"/>
             <w:vMerge/>
             <w:shd w:val="clear" w:color="auto" w:fill="FFFFFF" w:themeFill="background1"/>
             <w:noWrap/>
@@ -1179,7 +1234,7 @@
         </w:tc>
         <w:tc>
           <w:tcPr>
-            <w:tcW w:w="3827" w:type="dxa"/>
+            <w:tcW w:w="4006" w:type="dxa"/>
             <w:noWrap/>
             <w:hideMark/>
           </w:tcPr>
@@ -1208,7 +1263,7 @@
         </w:tc>
         <w:tc>
           <w:tcPr>
-            <w:tcW w:w="2268" w:type="dxa"/>
+            <w:tcW w:w="2369" w:type="dxa"/>
             <w:noWrap/>
             <w:hideMark/>
           </w:tcPr>
@@ -1236,7 +1291,7 @@
         </w:tc>
         <w:tc>
           <w:tcPr>
-            <w:tcW w:w="2552" w:type="dxa"/>
+            <w:tcW w:w="2669" w:type="dxa"/>
             <w:noWrap/>
             <w:hideMark/>
           </w:tcPr>
@@ -1255,7 +1310,7 @@
         </w:tc>
         <w:tc>
           <w:tcPr>
-            <w:tcW w:w="4535" w:type="dxa"/>
+            <w:tcW w:w="4744" w:type="dxa"/>
             <w:noWrap/>
             <w:hideMark/>
           </w:tcPr>
@@ -1274,12 +1329,12 @@
       </w:tr>
       <w:tr>
         <w:trPr>
-          <w:trHeight w:val="300"/>
+          <w:trHeight w:val="282"/>
         </w:trPr>
         <w:tc>
           <w:tcPr>
             <w:cnfStyle w:val="001000000000" w:firstRow="0" w:lastRow="0" w:firstColumn="1" w:lastColumn="0" w:oddVBand="0" w:evenVBand="0" w:oddHBand="0" w:evenHBand="0" w:firstRowFirstColumn="0" w:firstRowLastColumn="0" w:lastRowFirstColumn="0" w:lastRowLastColumn="0"/>
-            <w:tcW w:w="1980" w:type="dxa"/>
+            <w:tcW w:w="2070" w:type="dxa"/>
             <w:vMerge w:val="restart"/>
             <w:shd w:val="clear" w:color="auto" w:fill="FFFFFF" w:themeFill="background1"/>
             <w:noWrap/>
@@ -1308,7 +1363,7 @@
         </w:tc>
         <w:tc>
           <w:tcPr>
-            <w:tcW w:w="3827" w:type="dxa"/>
+            <w:tcW w:w="4006" w:type="dxa"/>
             <w:noWrap/>
           </w:tcPr>
           <w:p>
@@ -1334,7 +1389,7 @@
         </w:tc>
         <w:tc>
           <w:tcPr>
-            <w:tcW w:w="2268" w:type="dxa"/>
+            <w:tcW w:w="2369" w:type="dxa"/>
             <w:noWrap/>
             <w:hideMark/>
           </w:tcPr>
@@ -1349,11 +1404,20 @@
                 <w:lang w:eastAsia="cs-CZ"/>
               </w:rPr>
             </w:pPr>
-          </w:p>
-        </w:tc>
-        <w:tc>
-          <w:tcPr>
-            <w:tcW w:w="2552" w:type="dxa"/>
+            <w:r>
+              <w:rPr>
+                <w:rFonts w:ascii="Arial" w:eastAsia="Times New Roman" w:hAnsi="Arial" w:cs="Arial"/>
+                <w:sz w:val="20"/>
+                <w:szCs w:val="24"/>
+                <w:lang w:eastAsia="cs-CZ"/>
+              </w:rPr>
+              <w:t>100</w:t>
+            </w:r>
+          </w:p>
+        </w:tc>
+        <w:tc>
+          <w:tcPr>
+            <w:tcW w:w="2669" w:type="dxa"/>
             <w:noWrap/>
             <w:hideMark/>
           </w:tcPr>
@@ -1365,14 +1429,41 @@
                 <w:sz w:val="20"/>
                 <w:szCs w:val="20"/>
                 <w:highlight w:val="yellow"/>
-                <w:lang w:eastAsia="cs-CZ"/>
-              </w:rPr>
-            </w:pPr>
-          </w:p>
-        </w:tc>
-        <w:tc>
-          <w:tcPr>
-            <w:tcW w:w="4535" w:type="dxa"/>
+                <w:lang w:val="en-GB" w:eastAsia="cs-CZ"/>
+              </w:rPr>
+            </w:pPr>
+            <w:r>
+              <w:rPr>
+                <w:rFonts w:ascii="Arial" w:eastAsia="Times New Roman" w:hAnsi="Arial" w:cs="Arial"/>
+                <w:sz w:val="20"/>
+                <w:szCs w:val="24"/>
+                <w:lang w:eastAsia="cs-CZ"/>
+              </w:rPr>
+              <w:t>Automaticky (mód 3)</w:t>
+            </w:r>
+            <w:r>
+              <w:rPr>
+                <w:rFonts w:ascii="Arial" w:eastAsia="Times New Roman" w:hAnsi="Arial" w:cs="Arial"/>
+                <w:sz w:val="20"/>
+                <w:szCs w:val="24"/>
+                <w:lang w:eastAsia="cs-CZ"/>
+              </w:rPr>
+              <w:br/>
+            </w:r>
+            <w:r>
+              <w:rPr>
+                <w:rFonts w:ascii="Arial" w:eastAsia="Times New Roman" w:hAnsi="Arial" w:cs="Arial"/>
+                <w:sz w:val="20"/>
+                <w:szCs w:val="24"/>
+                <w:lang w:eastAsia="cs-CZ"/>
+              </w:rPr>
+              <w:t>F pro změnu módu</w:t>
+            </w:r>
+          </w:p>
+        </w:tc>
+        <w:tc>
+          <w:tcPr>
+            <w:tcW w:w="4744" w:type="dxa"/>
             <w:noWrap/>
             <w:hideMark/>
           </w:tcPr>
@@ -1392,12 +1483,12 @@
       <w:tr>
         <w:trPr>
           <w:cnfStyle w:val="000000100000" w:firstRow="0" w:lastRow="0" w:firstColumn="0" w:lastColumn="0" w:oddVBand="0" w:evenVBand="0" w:oddHBand="1" w:evenHBand="0" w:firstRowFirstColumn="0" w:firstRowLastColumn="0" w:lastRowFirstColumn="0" w:lastRowLastColumn="0"/>
-          <w:trHeight w:val="300"/>
+          <w:trHeight w:val="282"/>
         </w:trPr>
         <w:tc>
           <w:tcPr>
             <w:cnfStyle w:val="001000000000" w:firstRow="0" w:lastRow="0" w:firstColumn="1" w:lastColumn="0" w:oddVBand="0" w:evenVBand="0" w:oddHBand="0" w:evenHBand="0" w:firstRowFirstColumn="0" w:firstRowLastColumn="0" w:lastRowFirstColumn="0" w:lastRowLastColumn="0"/>
-            <w:tcW w:w="1980" w:type="dxa"/>
+            <w:tcW w:w="2070" w:type="dxa"/>
             <w:vMerge/>
             <w:shd w:val="clear" w:color="auto" w:fill="FFFFFF" w:themeFill="background1"/>
             <w:noWrap/>
@@ -1416,7 +1507,7 @@
         </w:tc>
         <w:tc>
           <w:tcPr>
-            <w:tcW w:w="3827" w:type="dxa"/>
+            <w:tcW w:w="4006" w:type="dxa"/>
             <w:noWrap/>
           </w:tcPr>
           <w:p>
@@ -1444,7 +1535,7 @@
         </w:tc>
         <w:tc>
           <w:tcPr>
-            <w:tcW w:w="2268" w:type="dxa"/>
+            <w:tcW w:w="2369" w:type="dxa"/>
             <w:noWrap/>
             <w:hideMark/>
           </w:tcPr>
@@ -1459,11 +1550,20 @@
                 <w:lang w:eastAsia="cs-CZ"/>
               </w:rPr>
             </w:pPr>
-          </w:p>
-        </w:tc>
-        <w:tc>
-          <w:tcPr>
-            <w:tcW w:w="2552" w:type="dxa"/>
+            <w:r>
+              <w:rPr>
+                <w:rFonts w:ascii="Arial" w:eastAsia="Times New Roman" w:hAnsi="Arial" w:cs="Arial"/>
+                <w:sz w:val="20"/>
+                <w:szCs w:val="24"/>
+                <w:lang w:eastAsia="cs-CZ"/>
+              </w:rPr>
+              <w:t>100</w:t>
+            </w:r>
+          </w:p>
+        </w:tc>
+        <w:tc>
+          <w:tcPr>
+            <w:tcW w:w="2669" w:type="dxa"/>
             <w:noWrap/>
             <w:hideMark/>
           </w:tcPr>
@@ -1482,7 +1582,7 @@
         </w:tc>
         <w:tc>
           <w:tcPr>
-            <w:tcW w:w="4535" w:type="dxa"/>
+            <w:tcW w:w="4744" w:type="dxa"/>
             <w:noWrap/>
             <w:hideMark/>
           </w:tcPr>
@@ -1501,12 +1601,12 @@
       </w:tr>
       <w:tr>
         <w:trPr>
-          <w:trHeight w:val="300"/>
+          <w:trHeight w:val="282"/>
         </w:trPr>
         <w:tc>
           <w:tcPr>
             <w:cnfStyle w:val="001000000000" w:firstRow="0" w:lastRow="0" w:firstColumn="1" w:lastColumn="0" w:oddVBand="0" w:evenVBand="0" w:oddHBand="0" w:evenHBand="0" w:firstRowFirstColumn="0" w:firstRowLastColumn="0" w:lastRowFirstColumn="0" w:lastRowLastColumn="0"/>
-            <w:tcW w:w="1980" w:type="dxa"/>
+            <w:tcW w:w="2070" w:type="dxa"/>
             <w:vMerge/>
             <w:shd w:val="clear" w:color="auto" w:fill="FFFFFF" w:themeFill="background1"/>
             <w:noWrap/>
@@ -1525,7 +1625,7 @@
         </w:tc>
         <w:tc>
           <w:tcPr>
-            <w:tcW w:w="3827" w:type="dxa"/>
+            <w:tcW w:w="4006" w:type="dxa"/>
             <w:noWrap/>
           </w:tcPr>
           <w:p>
@@ -1551,7 +1651,7 @@
         </w:tc>
         <w:tc>
           <w:tcPr>
-            <w:tcW w:w="2268" w:type="dxa"/>
+            <w:tcW w:w="2369" w:type="dxa"/>
             <w:noWrap/>
           </w:tcPr>
           <w:p>
@@ -1565,11 +1665,20 @@
                 <w:lang w:eastAsia="cs-CZ"/>
               </w:rPr>
             </w:pPr>
-          </w:p>
-        </w:tc>
-        <w:tc>
-          <w:tcPr>
-            <w:tcW w:w="2552" w:type="dxa"/>
+            <w:r>
+              <w:rPr>
+                <w:rFonts w:ascii="Arial" w:eastAsia="Times New Roman" w:hAnsi="Arial" w:cs="Arial"/>
+                <w:sz w:val="20"/>
+                <w:szCs w:val="24"/>
+                <w:lang w:eastAsia="cs-CZ"/>
+              </w:rPr>
+              <w:t>100</w:t>
+            </w:r>
+          </w:p>
+        </w:tc>
+        <w:tc>
+          <w:tcPr>
+            <w:tcW w:w="2669" w:type="dxa"/>
             <w:noWrap/>
           </w:tcPr>
           <w:p>
@@ -1587,7 +1696,7 @@
         </w:tc>
         <w:tc>
           <w:tcPr>
-            <w:tcW w:w="4535" w:type="dxa"/>
+            <w:tcW w:w="4744" w:type="dxa"/>
             <w:noWrap/>
           </w:tcPr>
           <w:p>
@@ -1606,12 +1715,12 @@
       <w:tr>
         <w:trPr>
           <w:cnfStyle w:val="000000100000" w:firstRow="0" w:lastRow="0" w:firstColumn="0" w:lastColumn="0" w:oddVBand="0" w:evenVBand="0" w:oddHBand="1" w:evenHBand="0" w:firstRowFirstColumn="0" w:firstRowLastColumn="0" w:lastRowFirstColumn="0" w:lastRowLastColumn="0"/>
-          <w:trHeight w:val="300"/>
+          <w:trHeight w:val="282"/>
         </w:trPr>
         <w:tc>
           <w:tcPr>
             <w:cnfStyle w:val="001000000000" w:firstRow="0" w:lastRow="0" w:firstColumn="1" w:lastColumn="0" w:oddVBand="0" w:evenVBand="0" w:oddHBand="0" w:evenHBand="0" w:firstRowFirstColumn="0" w:firstRowLastColumn="0" w:lastRowFirstColumn="0" w:lastRowLastColumn="0"/>
-            <w:tcW w:w="1980" w:type="dxa"/>
+            <w:tcW w:w="2070" w:type="dxa"/>
             <w:vMerge/>
             <w:shd w:val="clear" w:color="auto" w:fill="FFFFFF" w:themeFill="background1"/>
             <w:noWrap/>
@@ -1630,7 +1739,7 @@
         </w:tc>
         <w:tc>
           <w:tcPr>
-            <w:tcW w:w="3827" w:type="dxa"/>
+            <w:tcW w:w="4006" w:type="dxa"/>
             <w:noWrap/>
           </w:tcPr>
           <w:p>
@@ -1658,7 +1767,7 @@
         </w:tc>
         <w:tc>
           <w:tcPr>
-            <w:tcW w:w="2268" w:type="dxa"/>
+            <w:tcW w:w="2369" w:type="dxa"/>
             <w:noWrap/>
           </w:tcPr>
           <w:p>
@@ -1672,11 +1781,20 @@
                 <w:lang w:eastAsia="cs-CZ"/>
               </w:rPr>
             </w:pPr>
-          </w:p>
-        </w:tc>
-        <w:tc>
-          <w:tcPr>
-            <w:tcW w:w="2552" w:type="dxa"/>
+            <w:r>
+              <w:rPr>
+                <w:rFonts w:ascii="Arial" w:eastAsia="Times New Roman" w:hAnsi="Arial" w:cs="Arial"/>
+                <w:sz w:val="20"/>
+                <w:szCs w:val="24"/>
+                <w:lang w:eastAsia="cs-CZ"/>
+              </w:rPr>
+              <w:t>100</w:t>
+            </w:r>
+          </w:p>
+        </w:tc>
+        <w:tc>
+          <w:tcPr>
+            <w:tcW w:w="2669" w:type="dxa"/>
             <w:noWrap/>
           </w:tcPr>
           <w:p>
@@ -1694,7 +1812,7 @@
         </w:tc>
         <w:tc>
           <w:tcPr>
-            <w:tcW w:w="4535" w:type="dxa"/>
+            <w:tcW w:w="4744" w:type="dxa"/>
             <w:noWrap/>
           </w:tcPr>
           <w:p>
@@ -1712,12 +1830,12 @@
       </w:tr>
       <w:tr>
         <w:trPr>
-          <w:trHeight w:val="300"/>
+          <w:trHeight w:val="282"/>
         </w:trPr>
         <w:tc>
           <w:tcPr>
             <w:cnfStyle w:val="001000000000" w:firstRow="0" w:lastRow="0" w:firstColumn="1" w:lastColumn="0" w:oddVBand="0" w:evenVBand="0" w:oddHBand="0" w:evenHBand="0" w:firstRowFirstColumn="0" w:firstRowLastColumn="0" w:lastRowFirstColumn="0" w:lastRowLastColumn="0"/>
-            <w:tcW w:w="1980" w:type="dxa"/>
+            <w:tcW w:w="2070" w:type="dxa"/>
             <w:vMerge/>
             <w:shd w:val="clear" w:color="auto" w:fill="FFFFFF" w:themeFill="background1"/>
             <w:noWrap/>
@@ -1736,7 +1854,7 @@
         </w:tc>
         <w:tc>
           <w:tcPr>
-            <w:tcW w:w="3827" w:type="dxa"/>
+            <w:tcW w:w="4006" w:type="dxa"/>
             <w:noWrap/>
           </w:tcPr>
           <w:p>
@@ -1764,7 +1882,7 @@
         </w:tc>
         <w:tc>
           <w:tcPr>
-            <w:tcW w:w="2268" w:type="dxa"/>
+            <w:tcW w:w="2369" w:type="dxa"/>
             <w:noWrap/>
           </w:tcPr>
           <w:p>
@@ -1778,11 +1896,20 @@
                 <w:lang w:eastAsia="cs-CZ"/>
               </w:rPr>
             </w:pPr>
-          </w:p>
-        </w:tc>
-        <w:tc>
-          <w:tcPr>
-            <w:tcW w:w="2552" w:type="dxa"/>
+            <w:r>
+              <w:rPr>
+                <w:rFonts w:ascii="Arial" w:eastAsia="Times New Roman" w:hAnsi="Arial" w:cs="Arial"/>
+                <w:sz w:val="20"/>
+                <w:szCs w:val="24"/>
+                <w:lang w:eastAsia="cs-CZ"/>
+              </w:rPr>
+              <w:t>100</w:t>
+            </w:r>
+          </w:p>
+        </w:tc>
+        <w:tc>
+          <w:tcPr>
+            <w:tcW w:w="2669" w:type="dxa"/>
             <w:noWrap/>
           </w:tcPr>
           <w:p>
@@ -1800,7 +1927,7 @@
         </w:tc>
         <w:tc>
           <w:tcPr>
-            <w:tcW w:w="4535" w:type="dxa"/>
+            <w:tcW w:w="4744" w:type="dxa"/>
             <w:noWrap/>
           </w:tcPr>
           <w:p>
@@ -1819,12 +1946,12 @@
       <w:tr>
         <w:trPr>
           <w:cnfStyle w:val="000000100000" w:firstRow="0" w:lastRow="0" w:firstColumn="0" w:lastColumn="0" w:oddVBand="0" w:evenVBand="0" w:oddHBand="1" w:evenHBand="0" w:firstRowFirstColumn="0" w:firstRowLastColumn="0" w:lastRowFirstColumn="0" w:lastRowLastColumn="0"/>
-          <w:trHeight w:val="300"/>
+          <w:trHeight w:val="282"/>
         </w:trPr>
         <w:tc>
           <w:tcPr>
             <w:cnfStyle w:val="001000000000" w:firstRow="0" w:lastRow="0" w:firstColumn="1" w:lastColumn="0" w:oddVBand="0" w:evenVBand="0" w:oddHBand="0" w:evenHBand="0" w:firstRowFirstColumn="0" w:firstRowLastColumn="0" w:lastRowFirstColumn="0" w:lastRowLastColumn="0"/>
-            <w:tcW w:w="1980" w:type="dxa"/>
+            <w:tcW w:w="2070" w:type="dxa"/>
             <w:vMerge w:val="restart"/>
             <w:shd w:val="clear" w:color="auto" w:fill="FFFFFF" w:themeFill="background1"/>
             <w:noWrap/>
@@ -1853,7 +1980,7 @@
         </w:tc>
         <w:tc>
           <w:tcPr>
-            <w:tcW w:w="3827" w:type="dxa"/>
+            <w:tcW w:w="4006" w:type="dxa"/>
             <w:noWrap/>
           </w:tcPr>
           <w:p>
@@ -1881,7 +2008,7 @@
         </w:tc>
         <w:tc>
           <w:tcPr>
-            <w:tcW w:w="2268" w:type="dxa"/>
+            <w:tcW w:w="2369" w:type="dxa"/>
             <w:noWrap/>
           </w:tcPr>
           <w:p>
@@ -1908,7 +2035,7 @@
         </w:tc>
         <w:tc>
           <w:tcPr>
-            <w:tcW w:w="2552" w:type="dxa"/>
+            <w:tcW w:w="2669" w:type="dxa"/>
             <w:noWrap/>
           </w:tcPr>
           <w:p>
@@ -1922,11 +2049,20 @@
                 <w:lang w:eastAsia="cs-CZ"/>
               </w:rPr>
             </w:pPr>
-          </w:p>
-        </w:tc>
-        <w:tc>
-          <w:tcPr>
-            <w:tcW w:w="4535" w:type="dxa"/>
+            <w:r>
+              <w:rPr>
+                <w:rFonts w:ascii="Arial" w:eastAsia="Times New Roman" w:hAnsi="Arial" w:cs="Arial"/>
+                <w:sz w:val="20"/>
+                <w:szCs w:val="24"/>
+                <w:lang w:eastAsia="cs-CZ"/>
+              </w:rPr>
+              <w:t>R</w:t>
+            </w:r>
+          </w:p>
+        </w:tc>
+        <w:tc>
+          <w:tcPr>
+            <w:tcW w:w="4744" w:type="dxa"/>
             <w:noWrap/>
           </w:tcPr>
           <w:p>
@@ -1944,12 +2080,12 @@
       </w:tr>
       <w:tr>
         <w:trPr>
-          <w:trHeight w:val="300"/>
+          <w:trHeight w:val="282"/>
         </w:trPr>
         <w:tc>
           <w:tcPr>
             <w:cnfStyle w:val="001000000000" w:firstRow="0" w:lastRow="0" w:firstColumn="1" w:lastColumn="0" w:oddVBand="0" w:evenVBand="0" w:oddHBand="0" w:evenHBand="0" w:firstRowFirstColumn="0" w:firstRowLastColumn="0" w:lastRowFirstColumn="0" w:lastRowLastColumn="0"/>
-            <w:tcW w:w="1980" w:type="dxa"/>
+            <w:tcW w:w="2070" w:type="dxa"/>
             <w:vMerge/>
             <w:shd w:val="clear" w:color="auto" w:fill="FFFFFF" w:themeFill="background1"/>
             <w:noWrap/>
@@ -1967,7 +2103,7 @@
         </w:tc>
         <w:tc>
           <w:tcPr>
-            <w:tcW w:w="3827" w:type="dxa"/>
+            <w:tcW w:w="4006" w:type="dxa"/>
             <w:noWrap/>
           </w:tcPr>
           <w:p>
@@ -2002,7 +2138,7 @@
         </w:tc>
         <w:tc>
           <w:tcPr>
-            <w:tcW w:w="2268" w:type="dxa"/>
+            <w:tcW w:w="2369" w:type="dxa"/>
             <w:noWrap/>
           </w:tcPr>
           <w:p>
@@ -2029,7 +2165,7 @@
         </w:tc>
         <w:tc>
           <w:tcPr>
-            <w:tcW w:w="2552" w:type="dxa"/>
+            <w:tcW w:w="2669" w:type="dxa"/>
             <w:noWrap/>
           </w:tcPr>
           <w:p>
@@ -2047,7 +2183,7 @@
         </w:tc>
         <w:tc>
           <w:tcPr>
-            <w:tcW w:w="4535" w:type="dxa"/>
+            <w:tcW w:w="4744" w:type="dxa"/>
             <w:noWrap/>
           </w:tcPr>
           <w:p>
@@ -2066,12 +2202,12 @@
       <w:tr>
         <w:trPr>
           <w:cnfStyle w:val="000000100000" w:firstRow="0" w:lastRow="0" w:firstColumn="0" w:lastColumn="0" w:oddVBand="0" w:evenVBand="0" w:oddHBand="1" w:evenHBand="0" w:firstRowFirstColumn="0" w:firstRowLastColumn="0" w:lastRowFirstColumn="0" w:lastRowLastColumn="0"/>
-          <w:trHeight w:val="300"/>
+          <w:trHeight w:val="282"/>
         </w:trPr>
         <w:tc>
           <w:tcPr>
             <w:cnfStyle w:val="001000000000" w:firstRow="0" w:lastRow="0" w:firstColumn="1" w:lastColumn="0" w:oddVBand="0" w:evenVBand="0" w:oddHBand="0" w:evenHBand="0" w:firstRowFirstColumn="0" w:firstRowLastColumn="0" w:lastRowFirstColumn="0" w:lastRowLastColumn="0"/>
-            <w:tcW w:w="1980" w:type="dxa"/>
+            <w:tcW w:w="2070" w:type="dxa"/>
             <w:vMerge w:val="restart"/>
             <w:shd w:val="clear" w:color="auto" w:fill="FFFFFF" w:themeFill="background1"/>
             <w:noWrap/>
@@ -2100,7 +2236,7 @@
         </w:tc>
         <w:tc>
           <w:tcPr>
-            <w:tcW w:w="3827" w:type="dxa"/>
+            <w:tcW w:w="4006" w:type="dxa"/>
             <w:noWrap/>
           </w:tcPr>
           <w:p>
@@ -2147,22 +2283,13 @@
                 <w:szCs w:val="24"/>
                 <w:lang w:eastAsia="cs-CZ"/>
               </w:rPr>
-              <w:t xml:space="preserve"> (pětiúhelníkem)</w:t>
-            </w:r>
-            <w:r>
-              <w:rPr>
-                <w:rFonts w:ascii="Arial" w:eastAsia="Times New Roman" w:hAnsi="Arial" w:cs="Arial"/>
-                <w:sz w:val="20"/>
-                <w:szCs w:val="24"/>
-                <w:lang w:eastAsia="cs-CZ"/>
-              </w:rPr>
-              <w:t xml:space="preserve"> i u nekonvexních a sebeprotínajících se polygonů</w:t>
-            </w:r>
-          </w:p>
-        </w:tc>
-        <w:tc>
-          <w:tcPr>
-            <w:tcW w:w="2268" w:type="dxa"/>
+              <w:t xml:space="preserve"> (pětiúhelníkem) i u nekonvexních a sebeprotínajících se polygonů</w:t>
+            </w:r>
+          </w:p>
+        </w:tc>
+        <w:tc>
+          <w:tcPr>
+            <w:tcW w:w="2369" w:type="dxa"/>
             <w:noWrap/>
           </w:tcPr>
           <w:p>
@@ -2180,7 +2307,7 @@
         </w:tc>
         <w:tc>
           <w:tcPr>
-            <w:tcW w:w="2552" w:type="dxa"/>
+            <w:tcW w:w="2669" w:type="dxa"/>
             <w:noWrap/>
           </w:tcPr>
           <w:p>
@@ -2198,7 +2325,7 @@
         </w:tc>
         <w:tc>
           <w:tcPr>
-            <w:tcW w:w="4535" w:type="dxa"/>
+            <w:tcW w:w="4744" w:type="dxa"/>
             <w:noWrap/>
           </w:tcPr>
           <w:p>
@@ -2216,12 +2343,12 @@
       </w:tr>
       <w:tr>
         <w:trPr>
-          <w:trHeight w:val="300"/>
+          <w:trHeight w:val="282"/>
         </w:trPr>
         <w:tc>
           <w:tcPr>
             <w:cnfStyle w:val="001000000000" w:firstRow="0" w:lastRow="0" w:firstColumn="1" w:lastColumn="0" w:oddVBand="0" w:evenVBand="0" w:oddHBand="0" w:evenHBand="0" w:firstRowFirstColumn="0" w:firstRowLastColumn="0" w:lastRowFirstColumn="0" w:lastRowLastColumn="0"/>
-            <w:tcW w:w="1980" w:type="dxa"/>
+            <w:tcW w:w="2070" w:type="dxa"/>
             <w:vMerge/>
             <w:shd w:val="clear" w:color="auto" w:fill="FFFFFF" w:themeFill="background1"/>
             <w:noWrap/>
@@ -2240,7 +2367,7 @@
         </w:tc>
         <w:tc>
           <w:tcPr>
-            <w:tcW w:w="3827" w:type="dxa"/>
+            <w:tcW w:w="4006" w:type="dxa"/>
             <w:noWrap/>
           </w:tcPr>
           <w:p>
@@ -2268,7 +2395,7 @@
         </w:tc>
         <w:tc>
           <w:tcPr>
-            <w:tcW w:w="2268" w:type="dxa"/>
+            <w:tcW w:w="2369" w:type="dxa"/>
             <w:noWrap/>
           </w:tcPr>
           <w:p>
@@ -2286,7 +2413,7 @@
         </w:tc>
         <w:tc>
           <w:tcPr>
-            <w:tcW w:w="2552" w:type="dxa"/>
+            <w:tcW w:w="2669" w:type="dxa"/>
             <w:noWrap/>
           </w:tcPr>
           <w:p>
@@ -2304,7 +2431,7 @@
         </w:tc>
         <w:tc>
           <w:tcPr>
-            <w:tcW w:w="4535" w:type="dxa"/>
+            <w:tcW w:w="4744" w:type="dxa"/>
             <w:noWrap/>
           </w:tcPr>
           <w:p>
@@ -2323,12 +2450,12 @@
       <w:tr>
         <w:trPr>
           <w:cnfStyle w:val="000000100000" w:firstRow="0" w:lastRow="0" w:firstColumn="0" w:lastColumn="0" w:oddVBand="0" w:evenVBand="0" w:oddHBand="1" w:evenHBand="0" w:firstRowFirstColumn="0" w:firstRowLastColumn="0" w:lastRowFirstColumn="0" w:lastRowLastColumn="0"/>
-          <w:trHeight w:val="300"/>
+          <w:trHeight w:val="282"/>
         </w:trPr>
         <w:tc>
           <w:tcPr>
             <w:cnfStyle w:val="001000000000" w:firstRow="0" w:lastRow="0" w:firstColumn="1" w:lastColumn="0" w:oddVBand="0" w:evenVBand="0" w:oddHBand="0" w:evenHBand="0" w:firstRowFirstColumn="0" w:firstRowLastColumn="0" w:lastRowFirstColumn="0" w:lastRowLastColumn="0"/>
-            <w:tcW w:w="1980" w:type="dxa"/>
+            <w:tcW w:w="2070" w:type="dxa"/>
             <w:vMerge/>
             <w:shd w:val="clear" w:color="auto" w:fill="FFFFFF" w:themeFill="background1"/>
             <w:noWrap/>
@@ -2347,7 +2474,7 @@
         </w:tc>
         <w:tc>
           <w:tcPr>
-            <w:tcW w:w="3827" w:type="dxa"/>
+            <w:tcW w:w="4006" w:type="dxa"/>
             <w:noWrap/>
           </w:tcPr>
           <w:p>
@@ -2373,7 +2500,7 @@
         </w:tc>
         <w:tc>
           <w:tcPr>
-            <w:tcW w:w="2268" w:type="dxa"/>
+            <w:tcW w:w="2369" w:type="dxa"/>
             <w:noWrap/>
           </w:tcPr>
           <w:p>
@@ -2391,7 +2518,7 @@
         </w:tc>
         <w:tc>
           <w:tcPr>
-            <w:tcW w:w="2552" w:type="dxa"/>
+            <w:tcW w:w="2669" w:type="dxa"/>
             <w:noWrap/>
           </w:tcPr>
           <w:p>
@@ -2409,7 +2536,7 @@
         </w:tc>
         <w:tc>
           <w:tcPr>
-            <w:tcW w:w="4535" w:type="dxa"/>
+            <w:tcW w:w="4744" w:type="dxa"/>
             <w:noWrap/>
           </w:tcPr>
           <w:p>
@@ -2427,11 +2554,12 @@
       </w:tr>
       <w:tr>
         <w:trPr>
-          <w:trHeight w:val="300"/>
+          <w:trHeight w:val="282"/>
         </w:trPr>
         <w:tc>
           <w:tcPr>
-            <w:tcW w:w="5807" w:type="dxa"/>
+            <w:cnfStyle w:val="001000000000" w:firstRow="0" w:lastRow="0" w:firstColumn="1" w:lastColumn="0" w:oddVBand="0" w:evenVBand="0" w:oddHBand="0" w:evenHBand="0" w:firstRowFirstColumn="0" w:firstRowLastColumn="0" w:lastRowFirstColumn="0" w:lastRowLastColumn="0"/>
+            <w:tcW w:w="6077" w:type="dxa"/>
             <w:gridSpan w:val="2"/>
             <w:shd w:val="clear" w:color="auto" w:fill="FFFFFF" w:themeFill="background1"/>
             <w:noWrap/>
@@ -2439,7 +2567,6 @@
           </w:tcPr>
           <w:p>
             <w:pPr>
-              <w:cnfStyle w:val="001000000000" w:firstRow="0" w:lastRow="0" w:firstColumn="1" w:lastColumn="0" w:oddVBand="0" w:evenVBand="0" w:oddHBand="0" w:evenHBand="0" w:firstRowFirstColumn="0" w:firstRowLastColumn="0" w:lastRowFirstColumn="0" w:lastRowLastColumn="0"/>
               <w:rPr>
                 <w:rFonts w:ascii="Arial" w:eastAsia="Times New Roman" w:hAnsi="Arial" w:cs="Arial"/>
                 <w:b w:val="0"/>
@@ -2462,12 +2589,13 @@
         </w:tc>
         <w:tc>
           <w:tcPr>
-            <w:tcW w:w="2268" w:type="dxa"/>
-            <w:noWrap/>
-            <w:hideMark/>
-          </w:tcPr>
-          <w:p>
-            <w:pPr>
+            <w:tcW w:w="2369" w:type="dxa"/>
+            <w:noWrap/>
+            <w:hideMark/>
+          </w:tcPr>
+          <w:p>
+            <w:pPr>
+              <w:cnfStyle w:val="000000000000" w:firstRow="0" w:lastRow="0" w:firstColumn="0" w:lastColumn="0" w:oddVBand="0" w:evenVBand="0" w:oddHBand="0" w:evenHBand="0" w:firstRowFirstColumn="0" w:firstRowLastColumn="0" w:lastRowFirstColumn="0" w:lastRowLastColumn="0"/>
               <w:rPr>
                 <w:rFonts w:ascii="Times New Roman" w:eastAsia="Times New Roman" w:hAnsi="Times New Roman" w:cs="Times New Roman"/>
                 <w:sz w:val="20"/>
@@ -2489,12 +2617,13 @@
         </w:tc>
         <w:tc>
           <w:tcPr>
-            <w:tcW w:w="2552" w:type="dxa"/>
-            <w:noWrap/>
-            <w:hideMark/>
-          </w:tcPr>
-          <w:p>
-            <w:pPr>
+            <w:tcW w:w="2669" w:type="dxa"/>
+            <w:noWrap/>
+            <w:hideMark/>
+          </w:tcPr>
+          <w:p>
+            <w:pPr>
+              <w:cnfStyle w:val="000000000000" w:firstRow="0" w:lastRow="0" w:firstColumn="0" w:lastColumn="0" w:oddVBand="0" w:evenVBand="0" w:oddHBand="0" w:evenHBand="0" w:firstRowFirstColumn="0" w:firstRowLastColumn="0" w:lastRowFirstColumn="0" w:lastRowLastColumn="0"/>
               <w:rPr>
                 <w:rFonts w:ascii="Times New Roman" w:eastAsia="Times New Roman" w:hAnsi="Times New Roman" w:cs="Times New Roman"/>
                 <w:sz w:val="20"/>
@@ -2503,16 +2632,26 @@
                 <w:lang w:eastAsia="cs-CZ"/>
               </w:rPr>
             </w:pPr>
-          </w:p>
-        </w:tc>
-        <w:tc>
-          <w:tcPr>
-            <w:tcW w:w="4535" w:type="dxa"/>
-            <w:noWrap/>
-            <w:hideMark/>
-          </w:tcPr>
-          <w:p>
-            <w:pPr>
+            <w:r>
+              <w:rPr>
+                <w:rFonts w:ascii="Arial" w:eastAsia="Times New Roman" w:hAnsi="Arial" w:cs="Arial"/>
+                <w:sz w:val="20"/>
+                <w:szCs w:val="24"/>
+                <w:lang w:eastAsia="cs-CZ"/>
+              </w:rPr>
+              <w:t>C</w:t>
+            </w:r>
+          </w:p>
+        </w:tc>
+        <w:tc>
+          <w:tcPr>
+            <w:tcW w:w="4744" w:type="dxa"/>
+            <w:noWrap/>
+            <w:hideMark/>
+          </w:tcPr>
+          <w:p>
+            <w:pPr>
+              <w:cnfStyle w:val="000000000000" w:firstRow="0" w:lastRow="0" w:firstColumn="0" w:lastColumn="0" w:oddVBand="0" w:evenVBand="0" w:oddHBand="0" w:evenHBand="0" w:firstRowFirstColumn="0" w:firstRowLastColumn="0" w:lastRowFirstColumn="0" w:lastRowLastColumn="0"/>
               <w:rPr>
                 <w:rFonts w:ascii="Times New Roman" w:eastAsia="Times New Roman" w:hAnsi="Times New Roman" w:cs="Times New Roman"/>
                 <w:sz w:val="20"/>
@@ -2526,12 +2665,12 @@
       <w:tr>
         <w:trPr>
           <w:cnfStyle w:val="000000100000" w:firstRow="0" w:lastRow="0" w:firstColumn="0" w:lastColumn="0" w:oddVBand="0" w:evenVBand="0" w:oddHBand="1" w:evenHBand="0" w:firstRowFirstColumn="0" w:firstRowLastColumn="0" w:lastRowFirstColumn="0" w:lastRowLastColumn="0"/>
-          <w:trHeight w:val="300"/>
+          <w:trHeight w:val="282"/>
         </w:trPr>
         <w:tc>
           <w:tcPr>
             <w:cnfStyle w:val="001000000000" w:firstRow="0" w:lastRow="0" w:firstColumn="1" w:lastColumn="0" w:oddVBand="0" w:evenVBand="0" w:oddHBand="0" w:evenHBand="0" w:firstRowFirstColumn="0" w:firstRowLastColumn="0" w:lastRowFirstColumn="0" w:lastRowLastColumn="0"/>
-            <w:tcW w:w="5807" w:type="dxa"/>
+            <w:tcW w:w="6077" w:type="dxa"/>
             <w:gridSpan w:val="2"/>
             <w:shd w:val="clear" w:color="auto" w:fill="FFFFFF" w:themeFill="background1"/>
             <w:noWrap/>
@@ -2583,7 +2722,7 @@
         </w:tc>
         <w:tc>
           <w:tcPr>
-            <w:tcW w:w="2268" w:type="dxa"/>
+            <w:tcW w:w="2369" w:type="dxa"/>
             <w:noWrap/>
           </w:tcPr>
           <w:p>
@@ -2610,7 +2749,7 @@
         </w:tc>
         <w:tc>
           <w:tcPr>
-            <w:tcW w:w="2552" w:type="dxa"/>
+            <w:tcW w:w="2669" w:type="dxa"/>
             <w:noWrap/>
           </w:tcPr>
           <w:p>
@@ -2628,30 +2767,42 @@
         </w:tc>
         <w:tc>
           <w:tcPr>
-            <w:tcW w:w="4535" w:type="dxa"/>
-            <w:noWrap/>
-          </w:tcPr>
-          <w:p>
-            <w:pPr>
-              <w:cnfStyle w:val="000000100000" w:firstRow="0" w:lastRow="0" w:firstColumn="0" w:lastColumn="0" w:oddVBand="0" w:evenVBand="0" w:oddHBand="1" w:evenHBand="0" w:firstRowFirstColumn="0" w:firstRowLastColumn="0" w:lastRowFirstColumn="0" w:lastRowLastColumn="0"/>
-              <w:rPr>
-                <w:rFonts w:ascii="Times New Roman" w:eastAsia="Times New Roman" w:hAnsi="Times New Roman" w:cs="Times New Roman"/>
-                <w:sz w:val="20"/>
-                <w:szCs w:val="20"/>
-                <w:lang w:eastAsia="cs-CZ"/>
-              </w:rPr>
-            </w:pPr>
+            <w:tcW w:w="4744" w:type="dxa"/>
+            <w:noWrap/>
+          </w:tcPr>
+          <w:p>
+            <w:pPr>
+              <w:cnfStyle w:val="000000100000" w:firstRow="0" w:lastRow="0" w:firstColumn="0" w:lastColumn="0" w:oddVBand="0" w:evenVBand="0" w:oddHBand="1" w:evenHBand="0" w:firstRowFirstColumn="0" w:firstRowLastColumn="0" w:lastRowFirstColumn="0" w:lastRowLastColumn="0"/>
+              <w:rPr>
+                <w:rFonts w:ascii="Times New Roman" w:eastAsia="Times New Roman" w:hAnsi="Times New Roman" w:cs="Times New Roman"/>
+                <w:sz w:val="20"/>
+                <w:szCs w:val="20"/>
+                <w:lang w:eastAsia="cs-CZ"/>
+              </w:rPr>
+            </w:pPr>
+            <w:hyperlink r:id="rId7" w:history="1">
+              <w:r>
+                <w:rPr>
+                  <w:rStyle w:val="Hyperlink"/>
+                  <w:rFonts w:ascii="Times New Roman" w:eastAsia="Times New Roman" w:hAnsi="Times New Roman" w:cs="Times New Roman"/>
+                  <w:sz w:val="20"/>
+                  <w:szCs w:val="20"/>
+                  <w:lang w:eastAsia="cs-CZ"/>
+                </w:rPr>
+                <w:t>https://github.com/fadrny/c02_fadrny_marek</w:t>
+              </w:r>
+            </w:hyperlink>
           </w:p>
         </w:tc>
       </w:tr>
       <w:tr>
         <w:trPr>
-          <w:trHeight w:val="300"/>
+          <w:trHeight w:val="282"/>
         </w:trPr>
         <w:tc>
           <w:tcPr>
             <w:cnfStyle w:val="001000000000" w:firstRow="0" w:lastRow="0" w:firstColumn="1" w:lastColumn="0" w:oddVBand="0" w:evenVBand="0" w:oddHBand="0" w:evenHBand="0" w:firstRowFirstColumn="0" w:firstRowLastColumn="0" w:lastRowFirstColumn="0" w:lastRowLastColumn="0"/>
-            <w:tcW w:w="1980" w:type="dxa"/>
+            <w:tcW w:w="2070" w:type="dxa"/>
             <w:vMerge w:val="restart"/>
             <w:noWrap/>
             <w:hideMark/>
@@ -2678,7 +2829,7 @@
         </w:tc>
         <w:tc>
           <w:tcPr>
-            <w:tcW w:w="3827" w:type="dxa"/>
+            <w:tcW w:w="4006" w:type="dxa"/>
             <w:noWrap/>
             <w:hideMark/>
           </w:tcPr>
@@ -2705,7 +2856,7 @@
         </w:tc>
         <w:tc>
           <w:tcPr>
-            <w:tcW w:w="2268" w:type="dxa"/>
+            <w:tcW w:w="2369" w:type="dxa"/>
             <w:noWrap/>
             <w:hideMark/>
           </w:tcPr>
@@ -2723,25 +2874,25 @@
         </w:tc>
         <w:tc>
           <w:tcPr>
-            <w:tcW w:w="2552" w:type="dxa"/>
-            <w:noWrap/>
-            <w:hideMark/>
-          </w:tcPr>
-          <w:p>
-            <w:pPr>
-              <w:cnfStyle w:val="000000000000" w:firstRow="0" w:lastRow="0" w:firstColumn="0" w:lastColumn="0" w:oddVBand="0" w:evenVBand="0" w:oddHBand="0" w:evenHBand="0" w:firstRowFirstColumn="0" w:firstRowLastColumn="0" w:lastRowFirstColumn="0" w:lastRowLastColumn="0"/>
-              <w:rPr>
-                <w:rFonts w:ascii="Times New Roman" w:eastAsia="Times New Roman" w:hAnsi="Times New Roman" w:cs="Times New Roman"/>
-                <w:sz w:val="20"/>
-                <w:szCs w:val="20"/>
-                <w:lang w:eastAsia="cs-CZ"/>
-              </w:rPr>
-            </w:pPr>
-          </w:p>
-        </w:tc>
-        <w:tc>
-          <w:tcPr>
-            <w:tcW w:w="4535" w:type="dxa"/>
+            <w:tcW w:w="2669" w:type="dxa"/>
+            <w:noWrap/>
+            <w:hideMark/>
+          </w:tcPr>
+          <w:p>
+            <w:pPr>
+              <w:cnfStyle w:val="000000000000" w:firstRow="0" w:lastRow="0" w:firstColumn="0" w:lastColumn="0" w:oddVBand="0" w:evenVBand="0" w:oddHBand="0" w:evenHBand="0" w:firstRowFirstColumn="0" w:firstRowLastColumn="0" w:lastRowFirstColumn="0" w:lastRowLastColumn="0"/>
+              <w:rPr>
+                <w:rFonts w:ascii="Times New Roman" w:eastAsia="Times New Roman" w:hAnsi="Times New Roman" w:cs="Times New Roman"/>
+                <w:sz w:val="20"/>
+                <w:szCs w:val="20"/>
+                <w:lang w:eastAsia="cs-CZ"/>
+              </w:rPr>
+            </w:pPr>
+          </w:p>
+        </w:tc>
+        <w:tc>
+          <w:tcPr>
+            <w:tcW w:w="4744" w:type="dxa"/>
             <w:noWrap/>
             <w:hideMark/>
           </w:tcPr>
@@ -2761,12 +2912,12 @@
       <w:tr>
         <w:trPr>
           <w:cnfStyle w:val="000000100000" w:firstRow="0" w:lastRow="0" w:firstColumn="0" w:lastColumn="0" w:oddVBand="0" w:evenVBand="0" w:oddHBand="1" w:evenHBand="0" w:firstRowFirstColumn="0" w:firstRowLastColumn="0" w:lastRowFirstColumn="0" w:lastRowLastColumn="0"/>
-          <w:trHeight w:val="300"/>
+          <w:trHeight w:val="282"/>
         </w:trPr>
         <w:tc>
           <w:tcPr>
             <w:cnfStyle w:val="001000000000" w:firstRow="0" w:lastRow="0" w:firstColumn="1" w:lastColumn="0" w:oddVBand="0" w:evenVBand="0" w:oddHBand="0" w:evenHBand="0" w:firstRowFirstColumn="0" w:firstRowLastColumn="0" w:lastRowFirstColumn="0" w:lastRowLastColumn="0"/>
-            <w:tcW w:w="1980" w:type="dxa"/>
+            <w:tcW w:w="2070" w:type="dxa"/>
             <w:vMerge/>
             <w:noWrap/>
             <w:hideMark/>
@@ -2784,7 +2935,7 @@
         </w:tc>
         <w:tc>
           <w:tcPr>
-            <w:tcW w:w="3827" w:type="dxa"/>
+            <w:tcW w:w="4006" w:type="dxa"/>
             <w:noWrap/>
           </w:tcPr>
           <w:p>
@@ -2810,43 +2961,43 @@
         </w:tc>
         <w:tc>
           <w:tcPr>
-            <w:tcW w:w="2268" w:type="dxa"/>
-            <w:noWrap/>
-            <w:hideMark/>
-          </w:tcPr>
-          <w:p>
-            <w:pPr>
-              <w:cnfStyle w:val="000000100000" w:firstRow="0" w:lastRow="0" w:firstColumn="0" w:lastColumn="0" w:oddVBand="0" w:evenVBand="0" w:oddHBand="1" w:evenHBand="0" w:firstRowFirstColumn="0" w:firstRowLastColumn="0" w:lastRowFirstColumn="0" w:lastRowLastColumn="0"/>
-              <w:rPr>
-                <w:rFonts w:ascii="Arial" w:eastAsia="Times New Roman" w:hAnsi="Arial" w:cs="Arial"/>
-                <w:sz w:val="20"/>
-                <w:szCs w:val="24"/>
-                <w:lang w:eastAsia="cs-CZ"/>
-              </w:rPr>
-            </w:pPr>
-          </w:p>
-        </w:tc>
-        <w:tc>
-          <w:tcPr>
-            <w:tcW w:w="2552" w:type="dxa"/>
-            <w:noWrap/>
-            <w:hideMark/>
-          </w:tcPr>
-          <w:p>
-            <w:pPr>
-              <w:cnfStyle w:val="000000100000" w:firstRow="0" w:lastRow="0" w:firstColumn="0" w:lastColumn="0" w:oddVBand="0" w:evenVBand="0" w:oddHBand="1" w:evenHBand="0" w:firstRowFirstColumn="0" w:firstRowLastColumn="0" w:lastRowFirstColumn="0" w:lastRowLastColumn="0"/>
-              <w:rPr>
-                <w:rFonts w:ascii="Times New Roman" w:eastAsia="Times New Roman" w:hAnsi="Times New Roman" w:cs="Times New Roman"/>
-                <w:sz w:val="20"/>
-                <w:szCs w:val="20"/>
-                <w:lang w:eastAsia="cs-CZ"/>
-              </w:rPr>
-            </w:pPr>
-          </w:p>
-        </w:tc>
-        <w:tc>
-          <w:tcPr>
-            <w:tcW w:w="4535" w:type="dxa"/>
+            <w:tcW w:w="2369" w:type="dxa"/>
+            <w:noWrap/>
+            <w:hideMark/>
+          </w:tcPr>
+          <w:p>
+            <w:pPr>
+              <w:cnfStyle w:val="000000100000" w:firstRow="0" w:lastRow="0" w:firstColumn="0" w:lastColumn="0" w:oddVBand="0" w:evenVBand="0" w:oddHBand="1" w:evenHBand="0" w:firstRowFirstColumn="0" w:firstRowLastColumn="0" w:lastRowFirstColumn="0" w:lastRowLastColumn="0"/>
+              <w:rPr>
+                <w:rFonts w:ascii="Arial" w:eastAsia="Times New Roman" w:hAnsi="Arial" w:cs="Arial"/>
+                <w:sz w:val="20"/>
+                <w:szCs w:val="24"/>
+                <w:lang w:eastAsia="cs-CZ"/>
+              </w:rPr>
+            </w:pPr>
+          </w:p>
+        </w:tc>
+        <w:tc>
+          <w:tcPr>
+            <w:tcW w:w="2669" w:type="dxa"/>
+            <w:noWrap/>
+            <w:hideMark/>
+          </w:tcPr>
+          <w:p>
+            <w:pPr>
+              <w:cnfStyle w:val="000000100000" w:firstRow="0" w:lastRow="0" w:firstColumn="0" w:lastColumn="0" w:oddVBand="0" w:evenVBand="0" w:oddHBand="1" w:evenHBand="0" w:firstRowFirstColumn="0" w:firstRowLastColumn="0" w:lastRowFirstColumn="0" w:lastRowLastColumn="0"/>
+              <w:rPr>
+                <w:rFonts w:ascii="Times New Roman" w:eastAsia="Times New Roman" w:hAnsi="Times New Roman" w:cs="Times New Roman"/>
+                <w:sz w:val="20"/>
+                <w:szCs w:val="20"/>
+                <w:lang w:eastAsia="cs-CZ"/>
+              </w:rPr>
+            </w:pPr>
+          </w:p>
+        </w:tc>
+        <w:tc>
+          <w:tcPr>
+            <w:tcW w:w="4744" w:type="dxa"/>
             <w:noWrap/>
             <w:hideMark/>
           </w:tcPr>
@@ -2865,12 +3016,12 @@
       </w:tr>
       <w:tr>
         <w:trPr>
-          <w:trHeight w:val="300"/>
+          <w:trHeight w:val="282"/>
         </w:trPr>
         <w:tc>
           <w:tcPr>
             <w:cnfStyle w:val="001000000000" w:firstRow="0" w:lastRow="0" w:firstColumn="1" w:lastColumn="0" w:oddVBand="0" w:evenVBand="0" w:oddHBand="0" w:evenHBand="0" w:firstRowFirstColumn="0" w:firstRowLastColumn="0" w:lastRowFirstColumn="0" w:lastRowLastColumn="0"/>
-            <w:tcW w:w="1980" w:type="dxa"/>
+            <w:tcW w:w="2070" w:type="dxa"/>
             <w:vMerge/>
             <w:noWrap/>
             <w:hideMark/>
@@ -2888,7 +3039,7 @@
         </w:tc>
         <w:tc>
           <w:tcPr>
-            <w:tcW w:w="3827" w:type="dxa"/>
+            <w:tcW w:w="4006" w:type="dxa"/>
             <w:noWrap/>
           </w:tcPr>
           <w:p>
@@ -2914,43 +3065,61 @@
         </w:tc>
         <w:tc>
           <w:tcPr>
-            <w:tcW w:w="2268" w:type="dxa"/>
-            <w:noWrap/>
-            <w:hideMark/>
-          </w:tcPr>
-          <w:p>
-            <w:pPr>
-              <w:cnfStyle w:val="000000000000" w:firstRow="0" w:lastRow="0" w:firstColumn="0" w:lastColumn="0" w:oddVBand="0" w:evenVBand="0" w:oddHBand="0" w:evenHBand="0" w:firstRowFirstColumn="0" w:firstRowLastColumn="0" w:lastRowFirstColumn="0" w:lastRowLastColumn="0"/>
-              <w:rPr>
-                <w:rFonts w:ascii="Arial" w:eastAsia="Times New Roman" w:hAnsi="Arial" w:cs="Arial"/>
-                <w:sz w:val="20"/>
-                <w:szCs w:val="24"/>
-                <w:lang w:eastAsia="cs-CZ"/>
-              </w:rPr>
-            </w:pPr>
-          </w:p>
-        </w:tc>
-        <w:tc>
-          <w:tcPr>
-            <w:tcW w:w="2552" w:type="dxa"/>
-            <w:noWrap/>
-            <w:hideMark/>
-          </w:tcPr>
-          <w:p>
-            <w:pPr>
-              <w:cnfStyle w:val="000000000000" w:firstRow="0" w:lastRow="0" w:firstColumn="0" w:lastColumn="0" w:oddVBand="0" w:evenVBand="0" w:oddHBand="0" w:evenHBand="0" w:firstRowFirstColumn="0" w:firstRowLastColumn="0" w:lastRowFirstColumn="0" w:lastRowLastColumn="0"/>
-              <w:rPr>
-                <w:rFonts w:ascii="Times New Roman" w:eastAsia="Times New Roman" w:hAnsi="Times New Roman" w:cs="Times New Roman"/>
-                <w:sz w:val="20"/>
-                <w:szCs w:val="20"/>
-                <w:lang w:eastAsia="cs-CZ"/>
-              </w:rPr>
-            </w:pPr>
-          </w:p>
-        </w:tc>
-        <w:tc>
-          <w:tcPr>
-            <w:tcW w:w="4535" w:type="dxa"/>
+            <w:tcW w:w="2369" w:type="dxa"/>
+            <w:noWrap/>
+            <w:hideMark/>
+          </w:tcPr>
+          <w:p>
+            <w:pPr>
+              <w:cnfStyle w:val="000000000000" w:firstRow="0" w:lastRow="0" w:firstColumn="0" w:lastColumn="0" w:oddVBand="0" w:evenVBand="0" w:oddHBand="0" w:evenHBand="0" w:firstRowFirstColumn="0" w:firstRowLastColumn="0" w:lastRowFirstColumn="0" w:lastRowLastColumn="0"/>
+              <w:rPr>
+                <w:rFonts w:ascii="Arial" w:eastAsia="Times New Roman" w:hAnsi="Arial" w:cs="Arial"/>
+                <w:sz w:val="20"/>
+                <w:szCs w:val="24"/>
+                <w:lang w:eastAsia="cs-CZ"/>
+              </w:rPr>
+            </w:pPr>
+            <w:r>
+              <w:rPr>
+                <w:rFonts w:ascii="Arial" w:eastAsia="Times New Roman" w:hAnsi="Arial" w:cs="Arial"/>
+                <w:sz w:val="20"/>
+                <w:szCs w:val="24"/>
+                <w:lang w:eastAsia="cs-CZ"/>
+              </w:rPr>
+              <w:t>100</w:t>
+            </w:r>
+          </w:p>
+        </w:tc>
+        <w:tc>
+          <w:tcPr>
+            <w:tcW w:w="2669" w:type="dxa"/>
+            <w:noWrap/>
+            <w:hideMark/>
+          </w:tcPr>
+          <w:p>
+            <w:pPr>
+              <w:cnfStyle w:val="000000000000" w:firstRow="0" w:lastRow="0" w:firstColumn="0" w:lastColumn="0" w:oddVBand="0" w:evenVBand="0" w:oddHBand="0" w:evenHBand="0" w:firstRowFirstColumn="0" w:firstRowLastColumn="0" w:lastRowFirstColumn="0" w:lastRowLastColumn="0"/>
+              <w:rPr>
+                <w:rFonts w:ascii="Times New Roman" w:eastAsia="Times New Roman" w:hAnsi="Times New Roman" w:cs="Times New Roman"/>
+                <w:sz w:val="20"/>
+                <w:szCs w:val="20"/>
+                <w:lang w:eastAsia="cs-CZ"/>
+              </w:rPr>
+            </w:pPr>
+            <w:r>
+              <w:rPr>
+                <w:rFonts w:ascii="Arial" w:eastAsia="Times New Roman" w:hAnsi="Arial" w:cs="Arial"/>
+                <w:sz w:val="20"/>
+                <w:szCs w:val="24"/>
+                <w:lang w:eastAsia="cs-CZ"/>
+              </w:rPr>
+              <w:t>Stisk kolečka myši a táhnutí</w:t>
+            </w:r>
+          </w:p>
+        </w:tc>
+        <w:tc>
+          <w:tcPr>
+            <w:tcW w:w="4744" w:type="dxa"/>
             <w:noWrap/>
             <w:hideMark/>
           </w:tcPr>
@@ -2970,12 +3139,12 @@
       <w:tr>
         <w:trPr>
           <w:cnfStyle w:val="000000100000" w:firstRow="0" w:lastRow="0" w:firstColumn="0" w:lastColumn="0" w:oddVBand="0" w:evenVBand="0" w:oddHBand="1" w:evenHBand="0" w:firstRowFirstColumn="0" w:firstRowLastColumn="0" w:lastRowFirstColumn="0" w:lastRowLastColumn="0"/>
-          <w:trHeight w:val="300"/>
+          <w:trHeight w:val="282"/>
         </w:trPr>
         <w:tc>
           <w:tcPr>
             <w:cnfStyle w:val="001000000000" w:firstRow="0" w:lastRow="0" w:firstColumn="1" w:lastColumn="0" w:oddVBand="0" w:evenVBand="0" w:oddHBand="0" w:evenHBand="0" w:firstRowFirstColumn="0" w:firstRowLastColumn="0" w:lastRowFirstColumn="0" w:lastRowLastColumn="0"/>
-            <w:tcW w:w="1980" w:type="dxa"/>
+            <w:tcW w:w="2070" w:type="dxa"/>
             <w:vMerge/>
             <w:noWrap/>
             <w:hideMark/>
@@ -2993,7 +3162,7 @@
         </w:tc>
         <w:tc>
           <w:tcPr>
-            <w:tcW w:w="3827" w:type="dxa"/>
+            <w:tcW w:w="4006" w:type="dxa"/>
             <w:noWrap/>
           </w:tcPr>
           <w:p>
@@ -3019,43 +3188,52 @@
         </w:tc>
         <w:tc>
           <w:tcPr>
-            <w:tcW w:w="2268" w:type="dxa"/>
-            <w:noWrap/>
-            <w:hideMark/>
-          </w:tcPr>
-          <w:p>
-            <w:pPr>
-              <w:cnfStyle w:val="000000100000" w:firstRow="0" w:lastRow="0" w:firstColumn="0" w:lastColumn="0" w:oddVBand="0" w:evenVBand="0" w:oddHBand="1" w:evenHBand="0" w:firstRowFirstColumn="0" w:firstRowLastColumn="0" w:lastRowFirstColumn="0" w:lastRowLastColumn="0"/>
-              <w:rPr>
-                <w:rFonts w:ascii="Arial" w:eastAsia="Times New Roman" w:hAnsi="Arial" w:cs="Arial"/>
-                <w:sz w:val="20"/>
-                <w:szCs w:val="24"/>
-                <w:lang w:eastAsia="cs-CZ"/>
-              </w:rPr>
-            </w:pPr>
-          </w:p>
-        </w:tc>
-        <w:tc>
-          <w:tcPr>
-            <w:tcW w:w="2552" w:type="dxa"/>
-            <w:noWrap/>
-            <w:hideMark/>
-          </w:tcPr>
-          <w:p>
-            <w:pPr>
-              <w:cnfStyle w:val="000000100000" w:firstRow="0" w:lastRow="0" w:firstColumn="0" w:lastColumn="0" w:oddVBand="0" w:evenVBand="0" w:oddHBand="1" w:evenHBand="0" w:firstRowFirstColumn="0" w:firstRowLastColumn="0" w:lastRowFirstColumn="0" w:lastRowLastColumn="0"/>
-              <w:rPr>
-                <w:rFonts w:ascii="Times New Roman" w:eastAsia="Times New Roman" w:hAnsi="Times New Roman" w:cs="Times New Roman"/>
-                <w:sz w:val="20"/>
-                <w:szCs w:val="20"/>
-                <w:lang w:eastAsia="cs-CZ"/>
-              </w:rPr>
-            </w:pPr>
-          </w:p>
-        </w:tc>
-        <w:tc>
-          <w:tcPr>
-            <w:tcW w:w="4535" w:type="dxa"/>
+            <w:tcW w:w="2369" w:type="dxa"/>
+            <w:noWrap/>
+            <w:hideMark/>
+          </w:tcPr>
+          <w:p>
+            <w:pPr>
+              <w:cnfStyle w:val="000000100000" w:firstRow="0" w:lastRow="0" w:firstColumn="0" w:lastColumn="0" w:oddVBand="0" w:evenVBand="0" w:oddHBand="1" w:evenHBand="0" w:firstRowFirstColumn="0" w:firstRowLastColumn="0" w:lastRowFirstColumn="0" w:lastRowLastColumn="0"/>
+              <w:rPr>
+                <w:rFonts w:ascii="Arial" w:eastAsia="Times New Roman" w:hAnsi="Arial" w:cs="Arial"/>
+                <w:sz w:val="20"/>
+                <w:szCs w:val="24"/>
+                <w:lang w:eastAsia="cs-CZ"/>
+              </w:rPr>
+            </w:pPr>
+            <w:r>
+              <w:rPr>
+                <w:rFonts w:ascii="Arial" w:eastAsia="Times New Roman" w:hAnsi="Arial" w:cs="Arial"/>
+                <w:sz w:val="20"/>
+                <w:szCs w:val="24"/>
+                <w:lang w:eastAsia="cs-CZ"/>
+              </w:rPr>
+              <w:t>100</w:t>
+            </w:r>
+          </w:p>
+        </w:tc>
+        <w:tc>
+          <w:tcPr>
+            <w:tcW w:w="2669" w:type="dxa"/>
+            <w:noWrap/>
+            <w:hideMark/>
+          </w:tcPr>
+          <w:p>
+            <w:pPr>
+              <w:cnfStyle w:val="000000100000" w:firstRow="0" w:lastRow="0" w:firstColumn="0" w:lastColumn="0" w:oddVBand="0" w:evenVBand="0" w:oddHBand="1" w:evenHBand="0" w:firstRowFirstColumn="0" w:firstRowLastColumn="0" w:lastRowFirstColumn="0" w:lastRowLastColumn="0"/>
+              <w:rPr>
+                <w:rFonts w:ascii="Times New Roman" w:eastAsia="Times New Roman" w:hAnsi="Times New Roman" w:cs="Times New Roman"/>
+                <w:sz w:val="20"/>
+                <w:szCs w:val="20"/>
+                <w:lang w:eastAsia="cs-CZ"/>
+              </w:rPr>
+            </w:pPr>
+          </w:p>
+        </w:tc>
+        <w:tc>
+          <w:tcPr>
+            <w:tcW w:w="4744" w:type="dxa"/>
             <w:noWrap/>
             <w:hideMark/>
           </w:tcPr>
@@ -3074,12 +3252,12 @@
       </w:tr>
       <w:tr>
         <w:trPr>
-          <w:trHeight w:val="300"/>
+          <w:trHeight w:val="282"/>
         </w:trPr>
         <w:tc>
           <w:tcPr>
             <w:cnfStyle w:val="001000000000" w:firstRow="0" w:lastRow="0" w:firstColumn="1" w:lastColumn="0" w:oddVBand="0" w:evenVBand="0" w:oddHBand="0" w:evenHBand="0" w:firstRowFirstColumn="0" w:firstRowLastColumn="0" w:lastRowFirstColumn="0" w:lastRowLastColumn="0"/>
-            <w:tcW w:w="1980" w:type="dxa"/>
+            <w:tcW w:w="2070" w:type="dxa"/>
             <w:vMerge/>
             <w:noWrap/>
             <w:hideMark/>
@@ -3097,7 +3275,7 @@
         </w:tc>
         <w:tc>
           <w:tcPr>
-            <w:tcW w:w="3827" w:type="dxa"/>
+            <w:tcW w:w="4006" w:type="dxa"/>
             <w:noWrap/>
           </w:tcPr>
           <w:p>
@@ -3123,68 +3301,89 @@
         </w:tc>
         <w:tc>
           <w:tcPr>
-            <w:tcW w:w="2268" w:type="dxa"/>
-            <w:noWrap/>
-            <w:hideMark/>
-          </w:tcPr>
-          <w:p>
-            <w:pPr>
-              <w:cnfStyle w:val="000000000000" w:firstRow="0" w:lastRow="0" w:firstColumn="0" w:lastColumn="0" w:oddVBand="0" w:evenVBand="0" w:oddHBand="0" w:evenHBand="0" w:firstRowFirstColumn="0" w:firstRowLastColumn="0" w:lastRowFirstColumn="0" w:lastRowLastColumn="0"/>
-              <w:rPr>
-                <w:rFonts w:ascii="Arial" w:eastAsia="Times New Roman" w:hAnsi="Arial" w:cs="Arial"/>
-                <w:sz w:val="20"/>
-                <w:szCs w:val="24"/>
-                <w:lang w:eastAsia="cs-CZ"/>
-              </w:rPr>
-            </w:pPr>
-          </w:p>
-        </w:tc>
-        <w:tc>
-          <w:tcPr>
-            <w:tcW w:w="2552" w:type="dxa"/>
-            <w:noWrap/>
-            <w:hideMark/>
-          </w:tcPr>
-          <w:p>
-            <w:pPr>
-              <w:cnfStyle w:val="000000000000" w:firstRow="0" w:lastRow="0" w:firstColumn="0" w:lastColumn="0" w:oddVBand="0" w:evenVBand="0" w:oddHBand="0" w:evenHBand="0" w:firstRowFirstColumn="0" w:firstRowLastColumn="0" w:lastRowFirstColumn="0" w:lastRowLastColumn="0"/>
-              <w:rPr>
-                <w:rFonts w:ascii="Times New Roman" w:eastAsia="Times New Roman" w:hAnsi="Times New Roman" w:cs="Times New Roman"/>
-                <w:sz w:val="20"/>
-                <w:szCs w:val="20"/>
-                <w:lang w:eastAsia="cs-CZ"/>
-              </w:rPr>
-            </w:pPr>
-          </w:p>
-        </w:tc>
-        <w:tc>
-          <w:tcPr>
-            <w:tcW w:w="4535" w:type="dxa"/>
-            <w:noWrap/>
-            <w:hideMark/>
-          </w:tcPr>
-          <w:p>
-            <w:pPr>
-              <w:cnfStyle w:val="000000000000" w:firstRow="0" w:lastRow="0" w:firstColumn="0" w:lastColumn="0" w:oddVBand="0" w:evenVBand="0" w:oddHBand="0" w:evenHBand="0" w:firstRowFirstColumn="0" w:firstRowLastColumn="0" w:lastRowFirstColumn="0" w:lastRowLastColumn="0"/>
-              <w:rPr>
-                <w:rFonts w:ascii="Times New Roman" w:eastAsia="Times New Roman" w:hAnsi="Times New Roman" w:cs="Times New Roman"/>
-                <w:sz w:val="20"/>
-                <w:szCs w:val="20"/>
-                <w:lang w:eastAsia="cs-CZ"/>
-              </w:rPr>
-            </w:pPr>
+            <w:tcW w:w="2369" w:type="dxa"/>
+            <w:noWrap/>
+            <w:hideMark/>
+          </w:tcPr>
+          <w:p>
+            <w:pPr>
+              <w:cnfStyle w:val="000000000000" w:firstRow="0" w:lastRow="0" w:firstColumn="0" w:lastColumn="0" w:oddVBand="0" w:evenVBand="0" w:oddHBand="0" w:evenHBand="0" w:firstRowFirstColumn="0" w:firstRowLastColumn="0" w:lastRowFirstColumn="0" w:lastRowLastColumn="0"/>
+              <w:rPr>
+                <w:rFonts w:ascii="Arial" w:eastAsia="Times New Roman" w:hAnsi="Arial" w:cs="Arial"/>
+                <w:sz w:val="20"/>
+                <w:szCs w:val="24"/>
+                <w:lang w:eastAsia="cs-CZ"/>
+              </w:rPr>
+            </w:pPr>
+            <w:r>
+              <w:rPr>
+                <w:rFonts w:ascii="Arial" w:eastAsia="Times New Roman" w:hAnsi="Arial" w:cs="Arial"/>
+                <w:sz w:val="20"/>
+                <w:szCs w:val="24"/>
+                <w:lang w:eastAsia="cs-CZ"/>
+              </w:rPr>
+              <w:t>100</w:t>
+            </w:r>
+          </w:p>
+        </w:tc>
+        <w:tc>
+          <w:tcPr>
+            <w:tcW w:w="2669" w:type="dxa"/>
+            <w:noWrap/>
+            <w:hideMark/>
+          </w:tcPr>
+          <w:p>
+            <w:pPr>
+              <w:cnfStyle w:val="000000000000" w:firstRow="0" w:lastRow="0" w:firstColumn="0" w:lastColumn="0" w:oddVBand="0" w:evenVBand="0" w:oddHBand="0" w:evenHBand="0" w:firstRowFirstColumn="0" w:firstRowLastColumn="0" w:lastRowFirstColumn="0" w:lastRowLastColumn="0"/>
+              <w:rPr>
+                <w:rFonts w:ascii="Times New Roman" w:eastAsia="Times New Roman" w:hAnsi="Times New Roman" w:cs="Times New Roman"/>
+                <w:sz w:val="20"/>
+                <w:szCs w:val="20"/>
+                <w:lang w:eastAsia="cs-CZ"/>
+              </w:rPr>
+            </w:pPr>
+          </w:p>
+        </w:tc>
+        <w:tc>
+          <w:tcPr>
+            <w:tcW w:w="4744" w:type="dxa"/>
+            <w:noWrap/>
+            <w:hideMark/>
+          </w:tcPr>
+          <w:p>
+            <w:pPr>
+              <w:cnfStyle w:val="000000000000" w:firstRow="0" w:lastRow="0" w:firstColumn="0" w:lastColumn="0" w:oddVBand="0" w:evenVBand="0" w:oddHBand="0" w:evenHBand="0" w:firstRowFirstColumn="0" w:firstRowLastColumn="0" w:lastRowFirstColumn="0" w:lastRowLastColumn="0"/>
+              <w:rPr>
+                <w:rFonts w:ascii="Times New Roman" w:eastAsia="Times New Roman" w:hAnsi="Times New Roman" w:cs="Times New Roman"/>
+                <w:sz w:val="20"/>
+                <w:szCs w:val="20"/>
+                <w:lang w:eastAsia="cs-CZ"/>
+              </w:rPr>
+            </w:pPr>
+            <w:hyperlink r:id="rId8" w:history="1">
+              <w:r>
+                <w:rPr>
+                  <w:rStyle w:val="Hyperlink"/>
+                  <w:rFonts w:ascii="Times New Roman" w:eastAsia="Times New Roman" w:hAnsi="Times New Roman" w:cs="Times New Roman"/>
+                  <w:sz w:val="20"/>
+                  <w:szCs w:val="20"/>
+                  <w:lang w:eastAsia="cs-CZ"/>
+                </w:rPr>
+                <w:t>https://github.com/fadrny/c02_fadrny_marek</w:t>
+              </w:r>
+            </w:hyperlink>
           </w:p>
         </w:tc>
       </w:tr>
       <w:tr>
         <w:trPr>
           <w:cnfStyle w:val="000000100000" w:firstRow="0" w:lastRow="0" w:firstColumn="0" w:lastColumn="0" w:oddVBand="0" w:evenVBand="0" w:oddHBand="1" w:evenHBand="0" w:firstRowFirstColumn="0" w:firstRowLastColumn="0" w:lastRowFirstColumn="0" w:lastRowLastColumn="0"/>
-          <w:trHeight w:val="300"/>
+          <w:trHeight w:val="282"/>
         </w:trPr>
         <w:tc>
           <w:tcPr>
             <w:cnfStyle w:val="001000000000" w:firstRow="0" w:lastRow="0" w:firstColumn="1" w:lastColumn="0" w:oddVBand="0" w:evenVBand="0" w:oddHBand="0" w:evenHBand="0" w:firstRowFirstColumn="0" w:firstRowLastColumn="0" w:lastRowFirstColumn="0" w:lastRowLastColumn="0"/>
-            <w:tcW w:w="1980" w:type="dxa"/>
+            <w:tcW w:w="2070" w:type="dxa"/>
             <w:vMerge w:val="restart"/>
             <w:noWrap/>
             <w:hideMark/>
@@ -3211,61 +3410,61 @@
         </w:tc>
         <w:tc>
           <w:tcPr>
-            <w:tcW w:w="3827" w:type="dxa"/>
-            <w:noWrap/>
-            <w:hideMark/>
-          </w:tcPr>
-          <w:p>
-            <w:pPr>
-              <w:cnfStyle w:val="000000100000" w:firstRow="0" w:lastRow="0" w:firstColumn="0" w:lastColumn="0" w:oddVBand="0" w:evenVBand="0" w:oddHBand="1" w:evenHBand="0" w:firstRowFirstColumn="0" w:firstRowLastColumn="0" w:lastRowFirstColumn="0" w:lastRowLastColumn="0"/>
-              <w:rPr>
-                <w:rFonts w:ascii="Arial" w:eastAsia="Times New Roman" w:hAnsi="Arial" w:cs="Arial"/>
-                <w:sz w:val="20"/>
-                <w:szCs w:val="24"/>
-                <w:lang w:eastAsia="cs-CZ"/>
-              </w:rPr>
-            </w:pPr>
-          </w:p>
-        </w:tc>
-        <w:tc>
-          <w:tcPr>
-            <w:tcW w:w="2268" w:type="dxa"/>
-            <w:noWrap/>
-            <w:hideMark/>
-          </w:tcPr>
-          <w:p>
-            <w:pPr>
-              <w:cnfStyle w:val="000000100000" w:firstRow="0" w:lastRow="0" w:firstColumn="0" w:lastColumn="0" w:oddVBand="0" w:evenVBand="0" w:oddHBand="1" w:evenHBand="0" w:firstRowFirstColumn="0" w:firstRowLastColumn="0" w:lastRowFirstColumn="0" w:lastRowLastColumn="0"/>
-              <w:rPr>
-                <w:rFonts w:ascii="Times New Roman" w:eastAsia="Times New Roman" w:hAnsi="Times New Roman" w:cs="Times New Roman"/>
-                <w:sz w:val="20"/>
-                <w:szCs w:val="20"/>
-                <w:lang w:eastAsia="cs-CZ"/>
-              </w:rPr>
-            </w:pPr>
-          </w:p>
-        </w:tc>
-        <w:tc>
-          <w:tcPr>
-            <w:tcW w:w="2552" w:type="dxa"/>
-            <w:noWrap/>
-            <w:hideMark/>
-          </w:tcPr>
-          <w:p>
-            <w:pPr>
-              <w:cnfStyle w:val="000000100000" w:firstRow="0" w:lastRow="0" w:firstColumn="0" w:lastColumn="0" w:oddVBand="0" w:evenVBand="0" w:oddHBand="1" w:evenHBand="0" w:firstRowFirstColumn="0" w:firstRowLastColumn="0" w:lastRowFirstColumn="0" w:lastRowLastColumn="0"/>
-              <w:rPr>
-                <w:rFonts w:ascii="Times New Roman" w:eastAsia="Times New Roman" w:hAnsi="Times New Roman" w:cs="Times New Roman"/>
-                <w:sz w:val="20"/>
-                <w:szCs w:val="20"/>
-                <w:lang w:eastAsia="cs-CZ"/>
-              </w:rPr>
-            </w:pPr>
-          </w:p>
-        </w:tc>
-        <w:tc>
-          <w:tcPr>
-            <w:tcW w:w="4535" w:type="dxa"/>
+            <w:tcW w:w="4006" w:type="dxa"/>
+            <w:noWrap/>
+            <w:hideMark/>
+          </w:tcPr>
+          <w:p>
+            <w:pPr>
+              <w:cnfStyle w:val="000000100000" w:firstRow="0" w:lastRow="0" w:firstColumn="0" w:lastColumn="0" w:oddVBand="0" w:evenVBand="0" w:oddHBand="1" w:evenHBand="0" w:firstRowFirstColumn="0" w:firstRowLastColumn="0" w:lastRowFirstColumn="0" w:lastRowLastColumn="0"/>
+              <w:rPr>
+                <w:rFonts w:ascii="Arial" w:eastAsia="Times New Roman" w:hAnsi="Arial" w:cs="Arial"/>
+                <w:sz w:val="20"/>
+                <w:szCs w:val="24"/>
+                <w:lang w:eastAsia="cs-CZ"/>
+              </w:rPr>
+            </w:pPr>
+          </w:p>
+        </w:tc>
+        <w:tc>
+          <w:tcPr>
+            <w:tcW w:w="2369" w:type="dxa"/>
+            <w:noWrap/>
+            <w:hideMark/>
+          </w:tcPr>
+          <w:p>
+            <w:pPr>
+              <w:cnfStyle w:val="000000100000" w:firstRow="0" w:lastRow="0" w:firstColumn="0" w:lastColumn="0" w:oddVBand="0" w:evenVBand="0" w:oddHBand="1" w:evenHBand="0" w:firstRowFirstColumn="0" w:firstRowLastColumn="0" w:lastRowFirstColumn="0" w:lastRowLastColumn="0"/>
+              <w:rPr>
+                <w:rFonts w:ascii="Times New Roman" w:eastAsia="Times New Roman" w:hAnsi="Times New Roman" w:cs="Times New Roman"/>
+                <w:sz w:val="20"/>
+                <w:szCs w:val="20"/>
+                <w:lang w:eastAsia="cs-CZ"/>
+              </w:rPr>
+            </w:pPr>
+          </w:p>
+        </w:tc>
+        <w:tc>
+          <w:tcPr>
+            <w:tcW w:w="2669" w:type="dxa"/>
+            <w:noWrap/>
+            <w:hideMark/>
+          </w:tcPr>
+          <w:p>
+            <w:pPr>
+              <w:cnfStyle w:val="000000100000" w:firstRow="0" w:lastRow="0" w:firstColumn="0" w:lastColumn="0" w:oddVBand="0" w:evenVBand="0" w:oddHBand="1" w:evenHBand="0" w:firstRowFirstColumn="0" w:firstRowLastColumn="0" w:lastRowFirstColumn="0" w:lastRowLastColumn="0"/>
+              <w:rPr>
+                <w:rFonts w:ascii="Times New Roman" w:eastAsia="Times New Roman" w:hAnsi="Times New Roman" w:cs="Times New Roman"/>
+                <w:sz w:val="20"/>
+                <w:szCs w:val="20"/>
+                <w:lang w:eastAsia="cs-CZ"/>
+              </w:rPr>
+            </w:pPr>
+          </w:p>
+        </w:tc>
+        <w:tc>
+          <w:tcPr>
+            <w:tcW w:w="4744" w:type="dxa"/>
             <w:noWrap/>
             <w:hideMark/>
           </w:tcPr>
@@ -3293,12 +3492,12 @@
       </w:tr>
       <w:tr>
         <w:trPr>
-          <w:trHeight w:val="300"/>
+          <w:trHeight w:val="282"/>
         </w:trPr>
         <w:tc>
           <w:tcPr>
             <w:cnfStyle w:val="001000000000" w:firstRow="0" w:lastRow="0" w:firstColumn="1" w:lastColumn="0" w:oddVBand="0" w:evenVBand="0" w:oddHBand="0" w:evenHBand="0" w:firstRowFirstColumn="0" w:firstRowLastColumn="0" w:lastRowFirstColumn="0" w:lastRowLastColumn="0"/>
-            <w:tcW w:w="1980" w:type="dxa"/>
+            <w:tcW w:w="2070" w:type="dxa"/>
             <w:vMerge/>
             <w:noWrap/>
           </w:tcPr>
@@ -3315,58 +3514,58 @@
         </w:tc>
         <w:tc>
           <w:tcPr>
-            <w:tcW w:w="3827" w:type="dxa"/>
-            <w:noWrap/>
-          </w:tcPr>
-          <w:p>
-            <w:pPr>
-              <w:cnfStyle w:val="000000000000" w:firstRow="0" w:lastRow="0" w:firstColumn="0" w:lastColumn="0" w:oddVBand="0" w:evenVBand="0" w:oddHBand="0" w:evenHBand="0" w:firstRowFirstColumn="0" w:firstRowLastColumn="0" w:lastRowFirstColumn="0" w:lastRowLastColumn="0"/>
-              <w:rPr>
-                <w:rFonts w:ascii="Arial" w:eastAsia="Times New Roman" w:hAnsi="Arial" w:cs="Arial"/>
-                <w:sz w:val="20"/>
-                <w:szCs w:val="24"/>
-                <w:lang w:eastAsia="cs-CZ"/>
-              </w:rPr>
-            </w:pPr>
-          </w:p>
-        </w:tc>
-        <w:tc>
-          <w:tcPr>
-            <w:tcW w:w="2268" w:type="dxa"/>
-            <w:noWrap/>
-          </w:tcPr>
-          <w:p>
-            <w:pPr>
-              <w:cnfStyle w:val="000000000000" w:firstRow="0" w:lastRow="0" w:firstColumn="0" w:lastColumn="0" w:oddVBand="0" w:evenVBand="0" w:oddHBand="0" w:evenHBand="0" w:firstRowFirstColumn="0" w:firstRowLastColumn="0" w:lastRowFirstColumn="0" w:lastRowLastColumn="0"/>
-              <w:rPr>
-                <w:rFonts w:ascii="Times New Roman" w:eastAsia="Times New Roman" w:hAnsi="Times New Roman" w:cs="Times New Roman"/>
-                <w:sz w:val="20"/>
-                <w:szCs w:val="20"/>
-                <w:lang w:eastAsia="cs-CZ"/>
-              </w:rPr>
-            </w:pPr>
-          </w:p>
-        </w:tc>
-        <w:tc>
-          <w:tcPr>
-            <w:tcW w:w="2552" w:type="dxa"/>
-            <w:noWrap/>
-          </w:tcPr>
-          <w:p>
-            <w:pPr>
-              <w:cnfStyle w:val="000000000000" w:firstRow="0" w:lastRow="0" w:firstColumn="0" w:lastColumn="0" w:oddVBand="0" w:evenVBand="0" w:oddHBand="0" w:evenHBand="0" w:firstRowFirstColumn="0" w:firstRowLastColumn="0" w:lastRowFirstColumn="0" w:lastRowLastColumn="0"/>
-              <w:rPr>
-                <w:rFonts w:ascii="Times New Roman" w:eastAsia="Times New Roman" w:hAnsi="Times New Roman" w:cs="Times New Roman"/>
-                <w:sz w:val="20"/>
-                <w:szCs w:val="20"/>
-                <w:lang w:eastAsia="cs-CZ"/>
-              </w:rPr>
-            </w:pPr>
-          </w:p>
-        </w:tc>
-        <w:tc>
-          <w:tcPr>
-            <w:tcW w:w="4535" w:type="dxa"/>
+            <w:tcW w:w="4006" w:type="dxa"/>
+            <w:noWrap/>
+          </w:tcPr>
+          <w:p>
+            <w:pPr>
+              <w:cnfStyle w:val="000000000000" w:firstRow="0" w:lastRow="0" w:firstColumn="0" w:lastColumn="0" w:oddVBand="0" w:evenVBand="0" w:oddHBand="0" w:evenHBand="0" w:firstRowFirstColumn="0" w:firstRowLastColumn="0" w:lastRowFirstColumn="0" w:lastRowLastColumn="0"/>
+              <w:rPr>
+                <w:rFonts w:ascii="Arial" w:eastAsia="Times New Roman" w:hAnsi="Arial" w:cs="Arial"/>
+                <w:sz w:val="20"/>
+                <w:szCs w:val="24"/>
+                <w:lang w:eastAsia="cs-CZ"/>
+              </w:rPr>
+            </w:pPr>
+          </w:p>
+        </w:tc>
+        <w:tc>
+          <w:tcPr>
+            <w:tcW w:w="2369" w:type="dxa"/>
+            <w:noWrap/>
+          </w:tcPr>
+          <w:p>
+            <w:pPr>
+              <w:cnfStyle w:val="000000000000" w:firstRow="0" w:lastRow="0" w:firstColumn="0" w:lastColumn="0" w:oddVBand="0" w:evenVBand="0" w:oddHBand="0" w:evenHBand="0" w:firstRowFirstColumn="0" w:firstRowLastColumn="0" w:lastRowFirstColumn="0" w:lastRowLastColumn="0"/>
+              <w:rPr>
+                <w:rFonts w:ascii="Times New Roman" w:eastAsia="Times New Roman" w:hAnsi="Times New Roman" w:cs="Times New Roman"/>
+                <w:sz w:val="20"/>
+                <w:szCs w:val="20"/>
+                <w:lang w:eastAsia="cs-CZ"/>
+              </w:rPr>
+            </w:pPr>
+          </w:p>
+        </w:tc>
+        <w:tc>
+          <w:tcPr>
+            <w:tcW w:w="2669" w:type="dxa"/>
+            <w:noWrap/>
+          </w:tcPr>
+          <w:p>
+            <w:pPr>
+              <w:cnfStyle w:val="000000000000" w:firstRow="0" w:lastRow="0" w:firstColumn="0" w:lastColumn="0" w:oddVBand="0" w:evenVBand="0" w:oddHBand="0" w:evenHBand="0" w:firstRowFirstColumn="0" w:firstRowLastColumn="0" w:lastRowFirstColumn="0" w:lastRowLastColumn="0"/>
+              <w:rPr>
+                <w:rFonts w:ascii="Times New Roman" w:eastAsia="Times New Roman" w:hAnsi="Times New Roman" w:cs="Times New Roman"/>
+                <w:sz w:val="20"/>
+                <w:szCs w:val="20"/>
+                <w:lang w:eastAsia="cs-CZ"/>
+              </w:rPr>
+            </w:pPr>
+          </w:p>
+        </w:tc>
+        <w:tc>
+          <w:tcPr>
+            <w:tcW w:w="4744" w:type="dxa"/>
             <w:noWrap/>
           </w:tcPr>
           <w:p>
@@ -3385,12 +3584,12 @@
       <w:tr>
         <w:trPr>
           <w:cnfStyle w:val="000000100000" w:firstRow="0" w:lastRow="0" w:firstColumn="0" w:lastColumn="0" w:oddVBand="0" w:evenVBand="0" w:oddHBand="1" w:evenHBand="0" w:firstRowFirstColumn="0" w:firstRowLastColumn="0" w:lastRowFirstColumn="0" w:lastRowLastColumn="0"/>
-          <w:trHeight w:val="300"/>
+          <w:trHeight w:val="282"/>
         </w:trPr>
         <w:tc>
           <w:tcPr>
             <w:cnfStyle w:val="001000000000" w:firstRow="0" w:lastRow="0" w:firstColumn="1" w:lastColumn="0" w:oddVBand="0" w:evenVBand="0" w:oddHBand="0" w:evenHBand="0" w:firstRowFirstColumn="0" w:firstRowLastColumn="0" w:lastRowFirstColumn="0" w:lastRowLastColumn="0"/>
-            <w:tcW w:w="1980" w:type="dxa"/>
+            <w:tcW w:w="2070" w:type="dxa"/>
             <w:vMerge/>
             <w:noWrap/>
           </w:tcPr>
@@ -3407,58 +3606,58 @@
         </w:tc>
         <w:tc>
           <w:tcPr>
-            <w:tcW w:w="3827" w:type="dxa"/>
-            <w:noWrap/>
-          </w:tcPr>
-          <w:p>
-            <w:pPr>
-              <w:cnfStyle w:val="000000100000" w:firstRow="0" w:lastRow="0" w:firstColumn="0" w:lastColumn="0" w:oddVBand="0" w:evenVBand="0" w:oddHBand="1" w:evenHBand="0" w:firstRowFirstColumn="0" w:firstRowLastColumn="0" w:lastRowFirstColumn="0" w:lastRowLastColumn="0"/>
-              <w:rPr>
-                <w:rFonts w:ascii="Arial" w:eastAsia="Times New Roman" w:hAnsi="Arial" w:cs="Arial"/>
-                <w:sz w:val="20"/>
-                <w:szCs w:val="24"/>
-                <w:lang w:eastAsia="cs-CZ"/>
-              </w:rPr>
-            </w:pPr>
-          </w:p>
-        </w:tc>
-        <w:tc>
-          <w:tcPr>
-            <w:tcW w:w="2268" w:type="dxa"/>
-            <w:noWrap/>
-          </w:tcPr>
-          <w:p>
-            <w:pPr>
-              <w:cnfStyle w:val="000000100000" w:firstRow="0" w:lastRow="0" w:firstColumn="0" w:lastColumn="0" w:oddVBand="0" w:evenVBand="0" w:oddHBand="1" w:evenHBand="0" w:firstRowFirstColumn="0" w:firstRowLastColumn="0" w:lastRowFirstColumn="0" w:lastRowLastColumn="0"/>
-              <w:rPr>
-                <w:rFonts w:ascii="Times New Roman" w:eastAsia="Times New Roman" w:hAnsi="Times New Roman" w:cs="Times New Roman"/>
-                <w:sz w:val="20"/>
-                <w:szCs w:val="20"/>
-                <w:lang w:eastAsia="cs-CZ"/>
-              </w:rPr>
-            </w:pPr>
-          </w:p>
-        </w:tc>
-        <w:tc>
-          <w:tcPr>
-            <w:tcW w:w="2552" w:type="dxa"/>
-            <w:noWrap/>
-          </w:tcPr>
-          <w:p>
-            <w:pPr>
-              <w:cnfStyle w:val="000000100000" w:firstRow="0" w:lastRow="0" w:firstColumn="0" w:lastColumn="0" w:oddVBand="0" w:evenVBand="0" w:oddHBand="1" w:evenHBand="0" w:firstRowFirstColumn="0" w:firstRowLastColumn="0" w:lastRowFirstColumn="0" w:lastRowLastColumn="0"/>
-              <w:rPr>
-                <w:rFonts w:ascii="Times New Roman" w:eastAsia="Times New Roman" w:hAnsi="Times New Roman" w:cs="Times New Roman"/>
-                <w:sz w:val="20"/>
-                <w:szCs w:val="20"/>
-                <w:lang w:eastAsia="cs-CZ"/>
-              </w:rPr>
-            </w:pPr>
-          </w:p>
-        </w:tc>
-        <w:tc>
-          <w:tcPr>
-            <w:tcW w:w="4535" w:type="dxa"/>
+            <w:tcW w:w="4006" w:type="dxa"/>
+            <w:noWrap/>
+          </w:tcPr>
+          <w:p>
+            <w:pPr>
+              <w:cnfStyle w:val="000000100000" w:firstRow="0" w:lastRow="0" w:firstColumn="0" w:lastColumn="0" w:oddVBand="0" w:evenVBand="0" w:oddHBand="1" w:evenHBand="0" w:firstRowFirstColumn="0" w:firstRowLastColumn="0" w:lastRowFirstColumn="0" w:lastRowLastColumn="0"/>
+              <w:rPr>
+                <w:rFonts w:ascii="Arial" w:eastAsia="Times New Roman" w:hAnsi="Arial" w:cs="Arial"/>
+                <w:sz w:val="20"/>
+                <w:szCs w:val="24"/>
+                <w:lang w:eastAsia="cs-CZ"/>
+              </w:rPr>
+            </w:pPr>
+          </w:p>
+        </w:tc>
+        <w:tc>
+          <w:tcPr>
+            <w:tcW w:w="2369" w:type="dxa"/>
+            <w:noWrap/>
+          </w:tcPr>
+          <w:p>
+            <w:pPr>
+              <w:cnfStyle w:val="000000100000" w:firstRow="0" w:lastRow="0" w:firstColumn="0" w:lastColumn="0" w:oddVBand="0" w:evenVBand="0" w:oddHBand="1" w:evenHBand="0" w:firstRowFirstColumn="0" w:firstRowLastColumn="0" w:lastRowFirstColumn="0" w:lastRowLastColumn="0"/>
+              <w:rPr>
+                <w:rFonts w:ascii="Times New Roman" w:eastAsia="Times New Roman" w:hAnsi="Times New Roman" w:cs="Times New Roman"/>
+                <w:sz w:val="20"/>
+                <w:szCs w:val="20"/>
+                <w:lang w:eastAsia="cs-CZ"/>
+              </w:rPr>
+            </w:pPr>
+          </w:p>
+        </w:tc>
+        <w:tc>
+          <w:tcPr>
+            <w:tcW w:w="2669" w:type="dxa"/>
+            <w:noWrap/>
+          </w:tcPr>
+          <w:p>
+            <w:pPr>
+              <w:cnfStyle w:val="000000100000" w:firstRow="0" w:lastRow="0" w:firstColumn="0" w:lastColumn="0" w:oddVBand="0" w:evenVBand="0" w:oddHBand="1" w:evenHBand="0" w:firstRowFirstColumn="0" w:firstRowLastColumn="0" w:lastRowFirstColumn="0" w:lastRowLastColumn="0"/>
+              <w:rPr>
+                <w:rFonts w:ascii="Times New Roman" w:eastAsia="Times New Roman" w:hAnsi="Times New Roman" w:cs="Times New Roman"/>
+                <w:sz w:val="20"/>
+                <w:szCs w:val="20"/>
+                <w:lang w:eastAsia="cs-CZ"/>
+              </w:rPr>
+            </w:pPr>
+          </w:p>
+        </w:tc>
+        <w:tc>
+          <w:tcPr>
+            <w:tcW w:w="4744" w:type="dxa"/>
             <w:noWrap/>
           </w:tcPr>
           <w:p>
@@ -3476,12 +3675,12 @@
       </w:tr>
       <w:tr>
         <w:trPr>
-          <w:trHeight w:val="300"/>
+          <w:trHeight w:val="282"/>
         </w:trPr>
         <w:tc>
           <w:tcPr>
             <w:cnfStyle w:val="001000000000" w:firstRow="0" w:lastRow="0" w:firstColumn="1" w:lastColumn="0" w:oddVBand="0" w:evenVBand="0" w:oddHBand="0" w:evenHBand="0" w:firstRowFirstColumn="0" w:firstRowLastColumn="0" w:lastRowFirstColumn="0" w:lastRowLastColumn="0"/>
-            <w:tcW w:w="1980" w:type="dxa"/>
+            <w:tcW w:w="2070" w:type="dxa"/>
             <w:vMerge/>
             <w:noWrap/>
           </w:tcPr>
@@ -3498,58 +3697,58 @@
         </w:tc>
         <w:tc>
           <w:tcPr>
-            <w:tcW w:w="3827" w:type="dxa"/>
-            <w:noWrap/>
-          </w:tcPr>
-          <w:p>
-            <w:pPr>
-              <w:cnfStyle w:val="000000000000" w:firstRow="0" w:lastRow="0" w:firstColumn="0" w:lastColumn="0" w:oddVBand="0" w:evenVBand="0" w:oddHBand="0" w:evenHBand="0" w:firstRowFirstColumn="0" w:firstRowLastColumn="0" w:lastRowFirstColumn="0" w:lastRowLastColumn="0"/>
-              <w:rPr>
-                <w:rFonts w:ascii="Arial" w:eastAsia="Times New Roman" w:hAnsi="Arial" w:cs="Arial"/>
-                <w:sz w:val="20"/>
-                <w:szCs w:val="24"/>
-                <w:lang w:eastAsia="cs-CZ"/>
-              </w:rPr>
-            </w:pPr>
-          </w:p>
-        </w:tc>
-        <w:tc>
-          <w:tcPr>
-            <w:tcW w:w="2268" w:type="dxa"/>
-            <w:noWrap/>
-          </w:tcPr>
-          <w:p>
-            <w:pPr>
-              <w:cnfStyle w:val="000000000000" w:firstRow="0" w:lastRow="0" w:firstColumn="0" w:lastColumn="0" w:oddVBand="0" w:evenVBand="0" w:oddHBand="0" w:evenHBand="0" w:firstRowFirstColumn="0" w:firstRowLastColumn="0" w:lastRowFirstColumn="0" w:lastRowLastColumn="0"/>
-              <w:rPr>
-                <w:rFonts w:ascii="Times New Roman" w:eastAsia="Times New Roman" w:hAnsi="Times New Roman" w:cs="Times New Roman"/>
-                <w:sz w:val="20"/>
-                <w:szCs w:val="20"/>
-                <w:lang w:eastAsia="cs-CZ"/>
-              </w:rPr>
-            </w:pPr>
-          </w:p>
-        </w:tc>
-        <w:tc>
-          <w:tcPr>
-            <w:tcW w:w="2552" w:type="dxa"/>
-            <w:noWrap/>
-          </w:tcPr>
-          <w:p>
-            <w:pPr>
-              <w:cnfStyle w:val="000000000000" w:firstRow="0" w:lastRow="0" w:firstColumn="0" w:lastColumn="0" w:oddVBand="0" w:evenVBand="0" w:oddHBand="0" w:evenHBand="0" w:firstRowFirstColumn="0" w:firstRowLastColumn="0" w:lastRowFirstColumn="0" w:lastRowLastColumn="0"/>
-              <w:rPr>
-                <w:rFonts w:ascii="Times New Roman" w:eastAsia="Times New Roman" w:hAnsi="Times New Roman" w:cs="Times New Roman"/>
-                <w:sz w:val="20"/>
-                <w:szCs w:val="20"/>
-                <w:lang w:eastAsia="cs-CZ"/>
-              </w:rPr>
-            </w:pPr>
-          </w:p>
-        </w:tc>
-        <w:tc>
-          <w:tcPr>
-            <w:tcW w:w="4535" w:type="dxa"/>
+            <w:tcW w:w="4006" w:type="dxa"/>
+            <w:noWrap/>
+          </w:tcPr>
+          <w:p>
+            <w:pPr>
+              <w:cnfStyle w:val="000000000000" w:firstRow="0" w:lastRow="0" w:firstColumn="0" w:lastColumn="0" w:oddVBand="0" w:evenVBand="0" w:oddHBand="0" w:evenHBand="0" w:firstRowFirstColumn="0" w:firstRowLastColumn="0" w:lastRowFirstColumn="0" w:lastRowLastColumn="0"/>
+              <w:rPr>
+                <w:rFonts w:ascii="Arial" w:eastAsia="Times New Roman" w:hAnsi="Arial" w:cs="Arial"/>
+                <w:sz w:val="20"/>
+                <w:szCs w:val="24"/>
+                <w:lang w:eastAsia="cs-CZ"/>
+              </w:rPr>
+            </w:pPr>
+          </w:p>
+        </w:tc>
+        <w:tc>
+          <w:tcPr>
+            <w:tcW w:w="2369" w:type="dxa"/>
+            <w:noWrap/>
+          </w:tcPr>
+          <w:p>
+            <w:pPr>
+              <w:cnfStyle w:val="000000000000" w:firstRow="0" w:lastRow="0" w:firstColumn="0" w:lastColumn="0" w:oddVBand="0" w:evenVBand="0" w:oddHBand="0" w:evenHBand="0" w:firstRowFirstColumn="0" w:firstRowLastColumn="0" w:lastRowFirstColumn="0" w:lastRowLastColumn="0"/>
+              <w:rPr>
+                <w:rFonts w:ascii="Times New Roman" w:eastAsia="Times New Roman" w:hAnsi="Times New Roman" w:cs="Times New Roman"/>
+                <w:sz w:val="20"/>
+                <w:szCs w:val="20"/>
+                <w:lang w:eastAsia="cs-CZ"/>
+              </w:rPr>
+            </w:pPr>
+          </w:p>
+        </w:tc>
+        <w:tc>
+          <w:tcPr>
+            <w:tcW w:w="2669" w:type="dxa"/>
+            <w:noWrap/>
+          </w:tcPr>
+          <w:p>
+            <w:pPr>
+              <w:cnfStyle w:val="000000000000" w:firstRow="0" w:lastRow="0" w:firstColumn="0" w:lastColumn="0" w:oddVBand="0" w:evenVBand="0" w:oddHBand="0" w:evenHBand="0" w:firstRowFirstColumn="0" w:firstRowLastColumn="0" w:lastRowFirstColumn="0" w:lastRowLastColumn="0"/>
+              <w:rPr>
+                <w:rFonts w:ascii="Times New Roman" w:eastAsia="Times New Roman" w:hAnsi="Times New Roman" w:cs="Times New Roman"/>
+                <w:sz w:val="20"/>
+                <w:szCs w:val="20"/>
+                <w:lang w:eastAsia="cs-CZ"/>
+              </w:rPr>
+            </w:pPr>
+          </w:p>
+        </w:tc>
+        <w:tc>
+          <w:tcPr>
+            <w:tcW w:w="4744" w:type="dxa"/>
             <w:noWrap/>
           </w:tcPr>
           <w:p>
@@ -3574,7 +3773,7 @@
       </w:pPr>
     </w:p>
     <w:sectPr>
-      <w:headerReference w:type="default" r:id="rId7"/>
+      <w:headerReference w:type="default" r:id="rId9"/>
       <w:pgSz w:w="16840" w:h="13608" w:orient="landscape"/>
       <w:pgMar w:top="567" w:right="720" w:bottom="425" w:left="720" w:header="709" w:footer="709" w:gutter="0"/>
       <w:cols w:space="708"/>
@@ -4144,6 +4343,7 @@
   <w:style w:type="paragraph" w:default="1" w:styleId="Normal">
     <w:name w:val="Normal"/>
     <w:qFormat/>
+    <w:rsid w:val="009C025C"/>
   </w:style>
   <w:style w:type="character" w:default="1" w:styleId="DefaultParagraphFont">
     <w:name w:val="Default Paragraph Font"/>
@@ -4358,6 +4558,29 @@
     <w:link w:val="Footer"/>
     <w:uiPriority w:val="99"/>
     <w:rsid w:val="002F0FD7"/>
+  </w:style>
+  <w:style w:type="character" w:styleId="Hyperlink">
+    <w:name w:val="Hyperlink"/>
+    <w:basedOn w:val="DefaultParagraphFont"/>
+    <w:uiPriority w:val="99"/>
+    <w:unhideWhenUsed/>
+    <w:rsid w:val="007439F2"/>
+    <w:rPr>
+      <w:color w:val="0563C1" w:themeColor="hyperlink"/>
+      <w:u w:val="single"/>
+    </w:rPr>
+  </w:style>
+  <w:style w:type="character" w:styleId="UnresolvedMention">
+    <w:name w:val="Unresolved Mention"/>
+    <w:basedOn w:val="DefaultParagraphFont"/>
+    <w:uiPriority w:val="99"/>
+    <w:semiHidden/>
+    <w:unhideWhenUsed/>
+    <w:rsid w:val="007439F2"/>
+    <w:rPr>
+      <w:color w:val="605E5C"/>
+      <w:shd w:val="clear" w:color="auto" w:fill="E1DFDD"/>
+    </w:rPr>
   </w:style>
 </w:styles>
 </file>

</xml_diff>

<commit_message>
refactor: Java 8 refactoring for compatibility docs: updated grading table
</commit_message>
<xml_diff>
--- a/src/PozadavkyPGRF1_Task2_2025.docx
+++ b/src/PozadavkyPGRF1_Task2_2025.docx
@@ -237,25 +237,7 @@
                 <w:szCs w:val="24"/>
                 <w:lang w:eastAsia="cs-CZ"/>
               </w:rPr>
-              <w:t xml:space="preserve">Levé </w:t>
-            </w:r>
-            <w:r>
-              <w:rPr>
-                <w:rFonts w:ascii="Arial" w:eastAsia="Times New Roman" w:hAnsi="Arial" w:cs="Arial"/>
-                <w:sz w:val="20"/>
-                <w:szCs w:val="24"/>
-                <w:lang w:eastAsia="cs-CZ"/>
-              </w:rPr>
-              <w:t>tlačítko</w:t>
-            </w:r>
-            <w:r>
-              <w:rPr>
-                <w:rFonts w:ascii="Arial" w:eastAsia="Times New Roman" w:hAnsi="Arial" w:cs="Arial"/>
-                <w:sz w:val="20"/>
-                <w:szCs w:val="24"/>
-                <w:lang w:eastAsia="cs-CZ"/>
-              </w:rPr>
-              <w:t xml:space="preserve"> myší</w:t>
+              <w:t>Levé tlačítko myší</w:t>
             </w:r>
           </w:p>
         </w:tc>
@@ -394,16 +376,7 @@
                 <w:szCs w:val="24"/>
                 <w:lang w:eastAsia="cs-CZ"/>
               </w:rPr>
-              <w:t>Pravé</w:t>
-            </w:r>
-            <w:r>
-              <w:rPr>
-                <w:rFonts w:ascii="Arial" w:eastAsia="Times New Roman" w:hAnsi="Arial" w:cs="Arial"/>
-                <w:sz w:val="20"/>
-                <w:szCs w:val="24"/>
-                <w:lang w:eastAsia="cs-CZ"/>
-              </w:rPr>
-              <w:t xml:space="preserve"> tlačítko myši</w:t>
+              <w:t>Pravé tlačítko myši</w:t>
             </w:r>
           </w:p>
         </w:tc>
@@ -1449,14 +1422,6 @@
                 <w:lang w:eastAsia="cs-CZ"/>
               </w:rPr>
               <w:br/>
-            </w:r>
-            <w:r>
-              <w:rPr>
-                <w:rFonts w:ascii="Arial" w:eastAsia="Times New Roman" w:hAnsi="Arial" w:cs="Arial"/>
-                <w:sz w:val="20"/>
-                <w:szCs w:val="24"/>
-                <w:lang w:eastAsia="cs-CZ"/>
-              </w:rPr>
               <w:t>F pro změnu módu</w:t>
             </w:r>
           </w:p>
@@ -3076,7 +3041,7 @@
                 <w:rFonts w:ascii="Arial" w:eastAsia="Times New Roman" w:hAnsi="Arial" w:cs="Arial"/>
                 <w:sz w:val="20"/>
                 <w:szCs w:val="24"/>
-                <w:lang w:eastAsia="cs-CZ"/>
+                <w:lang w:val="en-GB" w:eastAsia="cs-CZ"/>
               </w:rPr>
             </w:pPr>
             <w:r>
@@ -3424,6 +3389,15 @@
                 <w:lang w:eastAsia="cs-CZ"/>
               </w:rPr>
             </w:pPr>
+            <w:r>
+              <w:rPr>
+                <w:rFonts w:ascii="Arial" w:eastAsia="Times New Roman" w:hAnsi="Arial" w:cs="Arial"/>
+                <w:sz w:val="20"/>
+                <w:szCs w:val="24"/>
+                <w:lang w:eastAsia="cs-CZ"/>
+              </w:rPr>
+              <w:t>Přepínání barev</w:t>
+            </w:r>
           </w:p>
         </w:tc>
         <w:tc>
@@ -3442,6 +3416,15 @@
                 <w:lang w:eastAsia="cs-CZ"/>
               </w:rPr>
             </w:pPr>
+            <w:r>
+              <w:rPr>
+                <w:rFonts w:ascii="Arial" w:eastAsia="Times New Roman" w:hAnsi="Arial" w:cs="Arial"/>
+                <w:sz w:val="20"/>
+                <w:szCs w:val="24"/>
+                <w:lang w:eastAsia="cs-CZ"/>
+              </w:rPr>
+              <w:t>100</w:t>
+            </w:r>
           </w:p>
         </w:tc>
         <w:tc>
@@ -3460,6 +3443,15 @@
                 <w:lang w:eastAsia="cs-CZ"/>
               </w:rPr>
             </w:pPr>
+            <w:r>
+              <w:rPr>
+                <w:rFonts w:ascii="Times New Roman" w:eastAsia="Times New Roman" w:hAnsi="Times New Roman" w:cs="Times New Roman"/>
+                <w:sz w:val="20"/>
+                <w:szCs w:val="20"/>
+                <w:lang w:eastAsia="cs-CZ"/>
+              </w:rPr>
+              <w:t>Stisk mezerníku</w:t>
+            </w:r>
           </w:p>
         </w:tc>
         <w:tc>
@@ -3527,6 +3519,15 @@
                 <w:lang w:eastAsia="cs-CZ"/>
               </w:rPr>
             </w:pPr>
+            <w:r>
+              <w:rPr>
+                <w:rFonts w:ascii="Arial" w:eastAsia="Times New Roman" w:hAnsi="Arial" w:cs="Arial"/>
+                <w:sz w:val="20"/>
+                <w:szCs w:val="24"/>
+                <w:lang w:eastAsia="cs-CZ"/>
+              </w:rPr>
+              <w:t>Nápověda</w:t>
+            </w:r>
           </w:p>
         </w:tc>
         <w:tc>
@@ -3544,6 +3545,15 @@
                 <w:lang w:eastAsia="cs-CZ"/>
               </w:rPr>
             </w:pPr>
+            <w:r>
+              <w:rPr>
+                <w:rFonts w:ascii="Arial" w:eastAsia="Times New Roman" w:hAnsi="Arial" w:cs="Arial"/>
+                <w:sz w:val="20"/>
+                <w:szCs w:val="24"/>
+                <w:lang w:eastAsia="cs-CZ"/>
+              </w:rPr>
+              <w:t>100</w:t>
+            </w:r>
           </w:p>
         </w:tc>
         <w:tc>

</xml_diff>

<commit_message>
docs: added readme and grading table update
</commit_message>
<xml_diff>
--- a/src/PozadavkyPGRF1_Task2_2025.docx
+++ b/src/PozadavkyPGRF1_Task2_2025.docx
@@ -297,7 +297,7 @@
         </w:tc>
         <w:tc>
           <w:tcPr>
-            <w:tcW w:w="4006" w:type="dxa"/>
+            <w:tcW w:w="4007" w:type="dxa"/>
             <w:noWrap/>
             <w:hideMark/>
           </w:tcPr>
@@ -427,7 +427,7 @@
         </w:tc>
         <w:tc>
           <w:tcPr>
-            <w:tcW w:w="4006" w:type="dxa"/>
+            <w:tcW w:w="4007" w:type="dxa"/>
             <w:noWrap/>
             <w:hideMark/>
           </w:tcPr>
@@ -545,7 +545,7 @@
         </w:tc>
         <w:tc>
           <w:tcPr>
-            <w:tcW w:w="4006" w:type="dxa"/>
+            <w:tcW w:w="4007" w:type="dxa"/>
             <w:noWrap/>
             <w:hideMark/>
           </w:tcPr>
@@ -675,7 +675,7 @@
         </w:tc>
         <w:tc>
           <w:tcPr>
-            <w:tcW w:w="4006" w:type="dxa"/>
+            <w:tcW w:w="4007" w:type="dxa"/>
             <w:noWrap/>
           </w:tcPr>
           <w:p>
@@ -830,7 +830,7 @@
         </w:tc>
         <w:tc>
           <w:tcPr>
-            <w:tcW w:w="4006" w:type="dxa"/>
+            <w:tcW w:w="4007" w:type="dxa"/>
             <w:noWrap/>
           </w:tcPr>
           <w:p>
@@ -906,14 +906,20 @@
               <w:t>Levé tlačítko myši</w:t>
             </w:r>
           </w:p>
-          <w:p>
-            <w:pPr>
-              <w:cnfStyle w:val="000000000000" w:firstRow="0" w:lastRow="0" w:firstColumn="0" w:lastColumn="0" w:oddVBand="0" w:evenVBand="0" w:oddHBand="0" w:evenHBand="0" w:firstRowFirstColumn="0" w:firstRowLastColumn="0" w:lastRowFirstColumn="0" w:lastRowLastColumn="0"/>
-              <w:rPr>
-                <w:rFonts w:ascii="Arial" w:eastAsia="Times New Roman" w:hAnsi="Arial" w:cs="Arial"/>
-                <w:sz w:val="20"/>
-                <w:szCs w:val="24"/>
-                <w:lang w:val="en-GB" w:eastAsia="cs-CZ"/>
+        </w:tc>
+        <w:tc>
+          <w:tcPr>
+            <w:tcW w:w="4744" w:type="dxa"/>
+            <w:noWrap/>
+          </w:tcPr>
+          <w:p>
+            <w:pPr>
+              <w:cnfStyle w:val="000000000000" w:firstRow="0" w:lastRow="0" w:firstColumn="0" w:lastColumn="0" w:oddVBand="0" w:evenVBand="0" w:oddHBand="0" w:evenHBand="0" w:firstRowFirstColumn="0" w:firstRowLastColumn="0" w:lastRowFirstColumn="0" w:lastRowLastColumn="0"/>
+              <w:rPr>
+                <w:rFonts w:ascii="Times New Roman" w:eastAsia="Times New Roman" w:hAnsi="Times New Roman" w:cs="Times New Roman"/>
+                <w:sz w:val="20"/>
+                <w:szCs w:val="20"/>
+                <w:lang w:eastAsia="cs-CZ"/>
               </w:rPr>
             </w:pPr>
             <w:r>
@@ -925,23 +931,6 @@
               </w:rPr>
               <w:t>F pro změnu módu</w:t>
             </w:r>
-          </w:p>
-        </w:tc>
-        <w:tc>
-          <w:tcPr>
-            <w:tcW w:w="4744" w:type="dxa"/>
-            <w:noWrap/>
-          </w:tcPr>
-          <w:p>
-            <w:pPr>
-              <w:cnfStyle w:val="000000000000" w:firstRow="0" w:lastRow="0" w:firstColumn="0" w:lastColumn="0" w:oddVBand="0" w:evenVBand="0" w:oddHBand="0" w:evenHBand="0" w:firstRowFirstColumn="0" w:firstRowLastColumn="0" w:lastRowFirstColumn="0" w:lastRowLastColumn="0"/>
-              <w:rPr>
-                <w:rFonts w:ascii="Times New Roman" w:eastAsia="Times New Roman" w:hAnsi="Times New Roman" w:cs="Times New Roman"/>
-                <w:sz w:val="20"/>
-                <w:szCs w:val="20"/>
-                <w:lang w:eastAsia="cs-CZ"/>
-              </w:rPr>
-            </w:pPr>
           </w:p>
         </w:tc>
       </w:tr>
@@ -973,7 +962,7 @@
         </w:tc>
         <w:tc>
           <w:tcPr>
-            <w:tcW w:w="4006" w:type="dxa"/>
+            <w:tcW w:w="4007" w:type="dxa"/>
             <w:noWrap/>
             <w:hideMark/>
           </w:tcPr>
@@ -1092,7 +1081,7 @@
         </w:tc>
         <w:tc>
           <w:tcPr>
-            <w:tcW w:w="4006" w:type="dxa"/>
+            <w:tcW w:w="4007" w:type="dxa"/>
             <w:noWrap/>
           </w:tcPr>
           <w:p>
@@ -1207,7 +1196,7 @@
         </w:tc>
         <w:tc>
           <w:tcPr>
-            <w:tcW w:w="4006" w:type="dxa"/>
+            <w:tcW w:w="4007" w:type="dxa"/>
             <w:noWrap/>
             <w:hideMark/>
           </w:tcPr>
@@ -1306,7 +1295,6 @@
         </w:trPr>
         <w:tc>
           <w:tcPr>
-            <w:cnfStyle w:val="001000000000" w:firstRow="0" w:lastRow="0" w:firstColumn="1" w:lastColumn="0" w:oddVBand="0" w:evenVBand="0" w:oddHBand="0" w:evenHBand="0" w:firstRowFirstColumn="0" w:firstRowLastColumn="0" w:lastRowFirstColumn="0" w:lastRowLastColumn="0"/>
             <w:tcW w:w="2070" w:type="dxa"/>
             <w:vMerge w:val="restart"/>
             <w:shd w:val="clear" w:color="auto" w:fill="FFFFFF" w:themeFill="background1"/>
@@ -1314,6 +1302,7 @@
           </w:tcPr>
           <w:p>
             <w:pPr>
+              <w:cnfStyle w:val="001000000000" w:firstRow="0" w:lastRow="0" w:firstColumn="1" w:lastColumn="0" w:oddVBand="0" w:evenVBand="0" w:oddHBand="0" w:evenHBand="0" w:firstRowFirstColumn="0" w:firstRowLastColumn="0" w:lastRowFirstColumn="0" w:lastRowLastColumn="0"/>
               <w:rPr>
                 <w:rFonts w:ascii="Arial" w:eastAsia="Times New Roman" w:hAnsi="Arial" w:cs="Arial"/>
                 <w:b w:val="0"/>
@@ -1336,12 +1325,11 @@
         </w:tc>
         <w:tc>
           <w:tcPr>
-            <w:tcW w:w="4006" w:type="dxa"/>
-            <w:noWrap/>
-          </w:tcPr>
-          <w:p>
-            <w:pPr>
-              <w:cnfStyle w:val="000000000000" w:firstRow="0" w:lastRow="0" w:firstColumn="0" w:lastColumn="0" w:oddVBand="0" w:evenVBand="0" w:oddHBand="0" w:evenHBand="0" w:firstRowFirstColumn="0" w:firstRowLastColumn="0" w:lastRowFirstColumn="0" w:lastRowLastColumn="0"/>
+            <w:tcW w:w="4007" w:type="dxa"/>
+            <w:noWrap/>
+          </w:tcPr>
+          <w:p>
+            <w:pPr>
               <w:rPr>
                 <w:rFonts w:ascii="Arial" w:eastAsia="Times New Roman" w:hAnsi="Arial" w:cs="Arial"/>
                 <w:sz w:val="20"/>
@@ -1368,7 +1356,6 @@
           </w:tcPr>
           <w:p>
             <w:pPr>
-              <w:cnfStyle w:val="000000000000" w:firstRow="0" w:lastRow="0" w:firstColumn="0" w:lastColumn="0" w:oddVBand="0" w:evenVBand="0" w:oddHBand="0" w:evenHBand="0" w:firstRowFirstColumn="0" w:firstRowLastColumn="0" w:lastRowFirstColumn="0" w:lastRowLastColumn="0"/>
               <w:rPr>
                 <w:rFonts w:ascii="Arial" w:eastAsia="Times New Roman" w:hAnsi="Arial" w:cs="Arial"/>
                 <w:sz w:val="20"/>
@@ -1396,7 +1383,6 @@
           </w:tcPr>
           <w:p>
             <w:pPr>
-              <w:cnfStyle w:val="000000000000" w:firstRow="0" w:lastRow="0" w:firstColumn="0" w:lastColumn="0" w:oddVBand="0" w:evenVBand="0" w:oddHBand="0" w:evenHBand="0" w:firstRowFirstColumn="0" w:firstRowLastColumn="0" w:lastRowFirstColumn="0" w:lastRowLastColumn="0"/>
               <w:rPr>
                 <w:rFonts w:ascii="Times New Roman" w:eastAsia="Times New Roman" w:hAnsi="Times New Roman" w:cs="Times New Roman"/>
                 <w:sz w:val="20"/>
@@ -1414,34 +1400,32 @@
               </w:rPr>
               <w:t>Automaticky (mód 3)</w:t>
             </w:r>
-            <w:r>
-              <w:rPr>
-                <w:rFonts w:ascii="Arial" w:eastAsia="Times New Roman" w:hAnsi="Arial" w:cs="Arial"/>
-                <w:sz w:val="20"/>
-                <w:szCs w:val="24"/>
-                <w:lang w:eastAsia="cs-CZ"/>
-              </w:rPr>
-              <w:br/>
+          </w:p>
+        </w:tc>
+        <w:tc>
+          <w:tcPr>
+            <w:tcW w:w="4744" w:type="dxa"/>
+            <w:noWrap/>
+            <w:hideMark/>
+          </w:tcPr>
+          <w:p>
+            <w:pPr>
+              <w:rPr>
+                <w:rFonts w:ascii="Times New Roman" w:eastAsia="Times New Roman" w:hAnsi="Times New Roman" w:cs="Times New Roman"/>
+                <w:sz w:val="20"/>
+                <w:szCs w:val="20"/>
+                <w:lang w:eastAsia="cs-CZ"/>
+              </w:rPr>
+            </w:pPr>
+            <w:r>
+              <w:rPr>
+                <w:rFonts w:ascii="Arial" w:eastAsia="Times New Roman" w:hAnsi="Arial" w:cs="Arial"/>
+                <w:sz w:val="20"/>
+                <w:szCs w:val="24"/>
+                <w:lang w:eastAsia="cs-CZ"/>
+              </w:rPr>
               <w:t>F pro změnu módu</w:t>
             </w:r>
-          </w:p>
-        </w:tc>
-        <w:tc>
-          <w:tcPr>
-            <w:tcW w:w="4744" w:type="dxa"/>
-            <w:noWrap/>
-            <w:hideMark/>
-          </w:tcPr>
-          <w:p>
-            <w:pPr>
-              <w:cnfStyle w:val="000000000000" w:firstRow="0" w:lastRow="0" w:firstColumn="0" w:lastColumn="0" w:oddVBand="0" w:evenVBand="0" w:oddHBand="0" w:evenHBand="0" w:firstRowFirstColumn="0" w:firstRowLastColumn="0" w:lastRowFirstColumn="0" w:lastRowLastColumn="0"/>
-              <w:rPr>
-                <w:rFonts w:ascii="Times New Roman" w:eastAsia="Times New Roman" w:hAnsi="Times New Roman" w:cs="Times New Roman"/>
-                <w:sz w:val="20"/>
-                <w:szCs w:val="20"/>
-                <w:lang w:eastAsia="cs-CZ"/>
-              </w:rPr>
-            </w:pPr>
           </w:p>
         </w:tc>
       </w:tr>
@@ -1472,7 +1456,7 @@
         </w:tc>
         <w:tc>
           <w:tcPr>
-            <w:tcW w:w="4006" w:type="dxa"/>
+            <w:tcW w:w="4007" w:type="dxa"/>
             <w:noWrap/>
           </w:tcPr>
           <w:p>
@@ -1590,7 +1574,7 @@
         </w:tc>
         <w:tc>
           <w:tcPr>
-            <w:tcW w:w="4006" w:type="dxa"/>
+            <w:tcW w:w="4007" w:type="dxa"/>
             <w:noWrap/>
           </w:tcPr>
           <w:p>
@@ -1704,7 +1688,7 @@
         </w:tc>
         <w:tc>
           <w:tcPr>
-            <w:tcW w:w="4006" w:type="dxa"/>
+            <w:tcW w:w="4007" w:type="dxa"/>
             <w:noWrap/>
           </w:tcPr>
           <w:p>
@@ -1819,7 +1803,7 @@
         </w:tc>
         <w:tc>
           <w:tcPr>
-            <w:tcW w:w="4006" w:type="dxa"/>
+            <w:tcW w:w="4007" w:type="dxa"/>
             <w:noWrap/>
           </w:tcPr>
           <w:p>
@@ -1945,7 +1929,7 @@
         </w:tc>
         <w:tc>
           <w:tcPr>
-            <w:tcW w:w="4006" w:type="dxa"/>
+            <w:tcW w:w="4007" w:type="dxa"/>
             <w:noWrap/>
           </w:tcPr>
           <w:p>
@@ -2068,7 +2052,7 @@
         </w:tc>
         <w:tc>
           <w:tcPr>
-            <w:tcW w:w="4006" w:type="dxa"/>
+            <w:tcW w:w="4007" w:type="dxa"/>
             <w:noWrap/>
           </w:tcPr>
           <w:p>
@@ -2201,7 +2185,7 @@
         </w:tc>
         <w:tc>
           <w:tcPr>
-            <w:tcW w:w="4006" w:type="dxa"/>
+            <w:tcW w:w="4007" w:type="dxa"/>
             <w:noWrap/>
           </w:tcPr>
           <w:p>
@@ -2268,6 +2252,15 @@
                 <w:lang w:eastAsia="cs-CZ"/>
               </w:rPr>
             </w:pPr>
+            <w:r>
+              <w:rPr>
+                <w:rFonts w:ascii="Arial" w:eastAsia="Times New Roman" w:hAnsi="Arial" w:cs="Arial"/>
+                <w:sz w:val="20"/>
+                <w:szCs w:val="24"/>
+                <w:lang w:eastAsia="cs-CZ"/>
+              </w:rPr>
+              <w:t>100</w:t>
+            </w:r>
           </w:p>
         </w:tc>
         <w:tc>
@@ -2286,6 +2279,15 @@
                 <w:lang w:eastAsia="cs-CZ"/>
               </w:rPr>
             </w:pPr>
+            <w:r>
+              <w:rPr>
+                <w:rFonts w:ascii="Times New Roman" w:eastAsia="Times New Roman" w:hAnsi="Times New Roman" w:cs="Times New Roman"/>
+                <w:sz w:val="20"/>
+                <w:szCs w:val="20"/>
+                <w:lang w:eastAsia="cs-CZ"/>
+              </w:rPr>
+              <w:t>K (mód ořezání)</w:t>
+            </w:r>
           </w:p>
         </w:tc>
         <w:tc>
@@ -2300,9 +2302,18 @@
                 <w:rFonts w:ascii="Times New Roman" w:eastAsia="Times New Roman" w:hAnsi="Times New Roman" w:cs="Times New Roman"/>
                 <w:sz w:val="20"/>
                 <w:szCs w:val="20"/>
-                <w:lang w:eastAsia="cs-CZ"/>
-              </w:rPr>
-            </w:pPr>
+                <w:lang w:val="en-GB" w:eastAsia="cs-CZ"/>
+              </w:rPr>
+            </w:pPr>
+            <w:r>
+              <w:rPr>
+                <w:rFonts w:ascii="Times New Roman" w:eastAsia="Times New Roman" w:hAnsi="Times New Roman" w:cs="Times New Roman"/>
+                <w:sz w:val="20"/>
+                <w:szCs w:val="20"/>
+                <w:lang w:val="en-GB" w:eastAsia="cs-CZ"/>
+              </w:rPr>
+              <w:t>Sutherland-Hodgman</w:t>
+            </w:r>
           </w:p>
         </w:tc>
       </w:tr>
@@ -2332,7 +2343,7 @@
         </w:tc>
         <w:tc>
           <w:tcPr>
-            <w:tcW w:w="4006" w:type="dxa"/>
+            <w:tcW w:w="4007" w:type="dxa"/>
             <w:noWrap/>
           </w:tcPr>
           <w:p>
@@ -2374,6 +2385,15 @@
                 <w:lang w:eastAsia="cs-CZ"/>
               </w:rPr>
             </w:pPr>
+            <w:r>
+              <w:rPr>
+                <w:rFonts w:ascii="Arial" w:eastAsia="Times New Roman" w:hAnsi="Arial" w:cs="Arial"/>
+                <w:sz w:val="20"/>
+                <w:szCs w:val="24"/>
+                <w:lang w:eastAsia="cs-CZ"/>
+              </w:rPr>
+              <w:t>100</w:t>
+            </w:r>
           </w:p>
         </w:tc>
         <w:tc>
@@ -2392,6 +2412,15 @@
                 <w:lang w:eastAsia="cs-CZ"/>
               </w:rPr>
             </w:pPr>
+            <w:r>
+              <w:rPr>
+                <w:rFonts w:ascii="Times New Roman" w:eastAsia="Times New Roman" w:hAnsi="Times New Roman" w:cs="Times New Roman"/>
+                <w:sz w:val="20"/>
+                <w:szCs w:val="20"/>
+                <w:lang w:eastAsia="cs-CZ"/>
+              </w:rPr>
+              <w:t>MMB, RMB</w:t>
+            </w:r>
           </w:p>
         </w:tc>
         <w:tc>
@@ -2409,6 +2438,15 @@
                 <w:lang w:eastAsia="cs-CZ"/>
               </w:rPr>
             </w:pPr>
+            <w:r>
+              <w:rPr>
+                <w:rFonts w:ascii="Times New Roman" w:eastAsia="Times New Roman" w:hAnsi="Times New Roman" w:cs="Times New Roman"/>
+                <w:sz w:val="20"/>
+                <w:szCs w:val="20"/>
+                <w:lang w:eastAsia="cs-CZ"/>
+              </w:rPr>
+              <w:t>Přepínání klávesami 1 a 2</w:t>
+            </w:r>
           </w:p>
         </w:tc>
       </w:tr>
@@ -2439,7 +2477,7 @@
         </w:tc>
         <w:tc>
           <w:tcPr>
-            <w:tcW w:w="4006" w:type="dxa"/>
+            <w:tcW w:w="4007" w:type="dxa"/>
             <w:noWrap/>
           </w:tcPr>
           <w:p>
@@ -2479,6 +2517,15 @@
                 <w:lang w:eastAsia="cs-CZ"/>
               </w:rPr>
             </w:pPr>
+            <w:r>
+              <w:rPr>
+                <w:rFonts w:ascii="Arial" w:eastAsia="Times New Roman" w:hAnsi="Arial" w:cs="Arial"/>
+                <w:sz w:val="20"/>
+                <w:szCs w:val="24"/>
+                <w:lang w:eastAsia="cs-CZ"/>
+              </w:rPr>
+              <w:t>100</w:t>
+            </w:r>
           </w:p>
         </w:tc>
         <w:tc>
@@ -2794,7 +2841,7 @@
         </w:tc>
         <w:tc>
           <w:tcPr>
-            <w:tcW w:w="4006" w:type="dxa"/>
+            <w:tcW w:w="4007" w:type="dxa"/>
             <w:noWrap/>
             <w:hideMark/>
           </w:tcPr>
@@ -2900,7 +2947,7 @@
         </w:tc>
         <w:tc>
           <w:tcPr>
-            <w:tcW w:w="4006" w:type="dxa"/>
+            <w:tcW w:w="4007" w:type="dxa"/>
             <w:noWrap/>
           </w:tcPr>
           <w:p>
@@ -3004,7 +3051,7 @@
         </w:tc>
         <w:tc>
           <w:tcPr>
-            <w:tcW w:w="4006" w:type="dxa"/>
+            <w:tcW w:w="4007" w:type="dxa"/>
             <w:noWrap/>
           </w:tcPr>
           <w:p>
@@ -3127,7 +3174,7 @@
         </w:tc>
         <w:tc>
           <w:tcPr>
-            <w:tcW w:w="4006" w:type="dxa"/>
+            <w:tcW w:w="4007" w:type="dxa"/>
             <w:noWrap/>
           </w:tcPr>
           <w:p>
@@ -3212,6 +3259,15 @@
                 <w:lang w:eastAsia="cs-CZ"/>
               </w:rPr>
             </w:pPr>
+            <w:r>
+              <w:rPr>
+                <w:rFonts w:ascii="Times New Roman" w:eastAsia="Times New Roman" w:hAnsi="Times New Roman" w:cs="Times New Roman"/>
+                <w:sz w:val="20"/>
+                <w:szCs w:val="20"/>
+                <w:lang w:eastAsia="cs-CZ"/>
+              </w:rPr>
+              <w:t>Stack</w:t>
+            </w:r>
           </w:p>
         </w:tc>
       </w:tr>
@@ -3240,7 +3296,7 @@
         </w:tc>
         <w:tc>
           <w:tcPr>
-            <w:tcW w:w="4006" w:type="dxa"/>
+            <w:tcW w:w="4007" w:type="dxa"/>
             <w:noWrap/>
           </w:tcPr>
           <w:p>
@@ -3325,18 +3381,6 @@
                 <w:lang w:eastAsia="cs-CZ"/>
               </w:rPr>
             </w:pPr>
-            <w:hyperlink r:id="rId8" w:history="1">
-              <w:r>
-                <w:rPr>
-                  <w:rStyle w:val="Hyperlink"/>
-                  <w:rFonts w:ascii="Times New Roman" w:eastAsia="Times New Roman" w:hAnsi="Times New Roman" w:cs="Times New Roman"/>
-                  <w:sz w:val="20"/>
-                  <w:szCs w:val="20"/>
-                  <w:lang w:eastAsia="cs-CZ"/>
-                </w:rPr>
-                <w:t>https://github.com/fadrny/c02_fadrny_marek</w:t>
-              </w:r>
-            </w:hyperlink>
           </w:p>
         </w:tc>
       </w:tr>
@@ -3375,7 +3419,7 @@
         </w:tc>
         <w:tc>
           <w:tcPr>
-            <w:tcW w:w="4006" w:type="dxa"/>
+            <w:tcW w:w="4007" w:type="dxa"/>
             <w:noWrap/>
             <w:hideMark/>
           </w:tcPr>
@@ -3506,7 +3550,7 @@
         </w:tc>
         <w:tc>
           <w:tcPr>
-            <w:tcW w:w="4006" w:type="dxa"/>
+            <w:tcW w:w="4007" w:type="dxa"/>
             <w:noWrap/>
           </w:tcPr>
           <w:p>
@@ -3588,6 +3632,15 @@
                 <w:lang w:eastAsia="cs-CZ"/>
               </w:rPr>
             </w:pPr>
+            <w:r>
+              <w:rPr>
+                <w:rFonts w:ascii="Times New Roman" w:eastAsia="Times New Roman" w:hAnsi="Times New Roman" w:cs="Times New Roman"/>
+                <w:sz w:val="20"/>
+                <w:szCs w:val="20"/>
+                <w:lang w:eastAsia="cs-CZ"/>
+              </w:rPr>
+              <w:t>Zobrazuje aktuální mód a ovládání</w:t>
+            </w:r>
           </w:p>
         </w:tc>
       </w:tr>
@@ -3616,7 +3669,7 @@
         </w:tc>
         <w:tc>
           <w:tcPr>
-            <w:tcW w:w="4006" w:type="dxa"/>
+            <w:tcW w:w="4007" w:type="dxa"/>
             <w:noWrap/>
           </w:tcPr>
           <w:p>
@@ -3707,7 +3760,7 @@
         </w:tc>
         <w:tc>
           <w:tcPr>
-            <w:tcW w:w="4006" w:type="dxa"/>
+            <w:tcW w:w="4007" w:type="dxa"/>
             <w:noWrap/>
           </w:tcPr>
           <w:p>
@@ -3783,7 +3836,7 @@
       </w:pPr>
     </w:p>
     <w:sectPr>
-      <w:headerReference w:type="default" r:id="rId9"/>
+      <w:headerReference w:type="default" r:id="rId8"/>
       <w:pgSz w:w="16840" w:h="13608" w:orient="landscape"/>
       <w:pgMar w:top="567" w:right="720" w:bottom="425" w:left="720" w:header="709" w:footer="709" w:gutter="0"/>
       <w:cols w:space="708"/>
@@ -4358,7 +4411,6 @@
   <w:style w:type="character" w:default="1" w:styleId="DefaultParagraphFont">
     <w:name w:val="Default Paragraph Font"/>
     <w:uiPriority w:val="1"/>
-    <w:semiHidden/>
     <w:unhideWhenUsed/>
   </w:style>
   <w:style w:type="table" w:default="1" w:styleId="TableNormal">

</xml_diff>